<commit_message>
atualiza artigo (até revisão da literatura)
</commit_message>
<xml_diff>
--- a/artigo.docx
+++ b/artigo.docx
@@ -502,7 +502,7 @@
         <w:fldChar w:fldCharType="begin"/>
       </w:r>
       <w:r>
-        <w:instrText xml:space="preserve"> ADDIN ZOTERO_ITEM CSL_CITATION {"citationID":"PgGJ6ujV","properties":{"formattedCitation":"(Mello, 2022)","plainCitation":"(Mello, 2022)","noteIndex":0},"citationItems":[{"id":52,"uris":["http://zotero.org/users/8713213/items/U2TGDV84"],"itemData":{"id":52,"type":"article-journal","abstract":"I analyze how two reforms, introduced to expand college access in Brazil, impacted enrollments of low-SES students. The ﬁrst policy centralized applications in a nationwide platform (SISU) and the second expanded aﬃrmative action quotas (AA) to a uniform share of ﬁfty percent of vacancies oﬀered by degree. Results show that SISU changes enrollment decisions of high-SES students, crowding out low-SES groups from the least competitive degrees disproportionately. In contrast, AA increases enrollments of low-SES individuals not only mechanically, but also through behavioral responses. Finally, their interaction creates a complementary eﬀect, protecting the low-SES groups from the crowding-out of centralization.","container-title":"American Economic Journal: Economic Policy","DOI":"10.1257/pol.20190639","ISSN":"1945-7731, 1945-774X","issue":"3","journalAbbreviation":"American Economic Journal: Economic Policy","language":"en","page":"166-197","source":"DOI.org (Crossref)","title":"Centralized Admissions, Affirmative Action, and Access of Low-Income Students to Higher Education","volume":"14","author":[{"family":"Mello","given":"Ursula"}],"issued":{"date-parts":[["2022",8,1]]}}}],"schema":"https://github.com/citation-style-language/schema/raw/master/csl-citation.json"} </w:instrText>
+        <w:instrText xml:space="preserve"> ADDIN ZOTERO_ITEM CSL_CITATION {"citationID":"PgGJ6ujV","properties":{"formattedCitation":"(Mello, 2022)","plainCitation":"(Mello, 2022)","noteIndex":0},"citationItems":[{"id":152,"uris":["http://zotero.org/users/8713213/items/U2TGDV84"],"itemData":{"id":152,"type":"article-journal","abstract":"I analyze how two reforms, introduced to expand college access in Brazil, impacted enrollments of low-SES students. The ﬁrst policy centralized applications in a nationwide platform (SISU) and the second expanded aﬃrmative action quotas (AA) to a uniform share of ﬁfty percent of vacancies oﬀered by degree. Results show that SISU changes enrollment decisions of high-SES students, crowding out low-SES groups from the least competitive degrees disproportionately. In contrast, AA increases enrollments of low-SES individuals not only mechanically, but also through behavioral responses. Finally, their interaction creates a complementary eﬀect, protecting the low-SES groups from the crowding-out of centralization.","container-title":"American Economic Journal: Economic Policy","DOI":"10.1257/pol.20190639","ISSN":"1945-7731, 1945-774X","issue":"3","journalAbbreviation":"American Economic Journal: Economic Policy","language":"en","page":"166-197","source":"DOI.org (Crossref)","title":"Centralized Admissions, Affirmative Action, and Access of Low-Income Students to Higher Education","volume":"14","author":[{"family":"Mello","given":"Ursula"}],"issued":{"date-parts":[["2022",8,1]]}}}],"schema":"https://github.com/citation-style-language/schema/raw/master/csl-citation.json"} </w:instrText>
       </w:r>
       <w:r>
         <w:fldChar w:fldCharType="separate"/>
@@ -528,7 +528,7 @@
         <w:fldChar w:fldCharType="begin"/>
       </w:r>
       <w:r>
-        <w:instrText xml:space="preserve"> ADDIN ZOTERO_ITEM CSL_CITATION {"citationID":"ocpyWqHg","properties":{"formattedCitation":"(Estevan; Gall; Morin, 2019; Mello, 2023; Senkevics; Mello, 2019)","plainCitation":"(Estevan; Gall; Morin, 2019; Mello, 2023; Senkevics; Mello, 2019)","noteIndex":0},"citationItems":[{"id":45,"uris":["http://zotero.org/users/8713213/items/XPU35X77"],"itemData":{"id":45,"type":"article-journal","abstract":"We examine an innovative aﬃrmative action policy at UNICAMP, a large and highly ranked Brazilian university, designed to enhance access for disadvantaged (public high school) applicants. The university awarded bonus points to targeted applicants in their admission exam. We assess the eﬀect of this policy on the composition of admitted students and investigate possible behavioural responses in terms of exam-preparation eﬀort. We ﬁnd that the policy signiﬁcantly increased the admission probability of public high school applicants and redistributed university admission towards applicants from families with lower socio-economic status. Surprisingly, we ﬁnd little evidence of behavioural reactions regarding exam-preparation eﬀort.","container-title":"The Economic Journal","DOI":"10.1111/ecoj.12578","ISSN":"0013-0133, 1468-0297","issue":"619","language":"en","page":"1182-1220","source":"DOI.org (Crossref)","title":"Redistribution Without Distortion: Evidence from an Affirmative Action Programme at a Large Brazilian University","title-short":"Redistribution Without Distortion","volume":"129","author":[{"family":"Estevan","given":"Fernanda"},{"family":"Gall","given":"Thomas"},{"family":"Morin","given":"Louis-Philippe"}],"issued":{"date-parts":[["2019",4,1]]}}},{"id":44,"uris":["http://zotero.org/users/8713213/items/VMZVK4T7"],"itemData":{"id":44,"type":"article-journal","abstract":"Race-neutral aﬃrmative action in higher education has gained importance following the controversies over their race-based alternatives. In many settings, these interventions use a school-based criterion that selects beneﬁciaries relative to their peers. Exploiting a nationwide quota policy in Brazil that reserved a large share of vacancies in higher education for publicschool students, I show that the reform increases the private-to-public school transitions, especially among students of low-performing private schools. In addition to a direct decrease in returns of the private-school investment, spillovers on indirectly exposed cohorts and general equilibrium eﬀects in the school system might also explain the results.","container-title":"Journal of Public Economics","DOI":"10.1016/j.jpubeco.2023.104824","ISSN":"00472727","journalAbbreviation":"Journal of Public Economics","language":"en","page":"104824","source":"DOI.org (Crossref)","title":"Affirmative action and the choice of schools","volume":"219","author":[{"family":"Mello","given":"Ursula"}],"issued":{"date-parts":[["2023",3]]}}},{"id":43,"uris":["http://zotero.org/users/8713213/items/2FY4ISD9"],"itemData":{"id":43,"type":"article-journal","abstract":"Resumo Esta pesquisa objetiva fornecer insumos para o processo de monitoramento e avaliação da Lei de Cotas (Lei n. 12.711/2012), por meio da investigação das alterações no perfil socioeconômico e racial do corpo discente das instituições federais de educação superior (Ifes) de 2012 a 2016. Para tanto, desenvolvemos uma análise exploratória do perfil dos ingressantes dos cursos presenciais de graduação das Ifes com base no cruzamento de dados do Censo da Educação Superior (2012--2016) e do Exame Nacional do Ensino Médio (2011-2015). Nossos resultados sugerem que a Lei de Cotas tem apresentado resultados inclusivos sobre a maioria das Ifes no Brasil (com efeitos contraditórios em algumas), em especial entre os ingressantes provenientes da rede pública e os autodeclarados pretos, pardos e indígenas.","container-title":"Cadernos de Pesquisa","DOI":"10.1590/198053145980","ISSN":"0100-1574, 1980-5314","journalAbbreviation":"Cad. Pesqui.","language":"pt","note":"publisher: Fundação Carlos Chagas","page":"184-208","source":"SciELO","title":"O PERFIL DISCENTE DAS UNIVERSIDADES FEDERAIS MUDOU PÓS-LEI DE COTAS?","volume":"49","author":[{"family":"Senkevics","given":"Adriano Souza"},{"family":"Mello","given":"Ursula Mattioli"}],"issued":{"date-parts":[["2019",7,10]]}}}],"schema":"https://github.com/citation-style-language/schema/raw/master/csl-citation.json"} </w:instrText>
+        <w:instrText xml:space="preserve"> ADDIN ZOTERO_ITEM CSL_CITATION {"citationID":"ocpyWqHg","properties":{"formattedCitation":"(Estevan; Gall; Morin, 2019; Mello, 2023; Senkevics; Mello, 2019)","plainCitation":"(Estevan; Gall; Morin, 2019; Mello, 2023; Senkevics; Mello, 2019)","noteIndex":0},"citationItems":[{"id":145,"uris":["http://zotero.org/users/8713213/items/XPU35X77"],"itemData":{"id":145,"type":"article-journal","abstract":"We examine an innovative aﬃrmative action policy at UNICAMP, a large and highly ranked Brazilian university, designed to enhance access for disadvantaged (public high school) applicants. The university awarded bonus points to targeted applicants in their admission exam. We assess the eﬀect of this policy on the composition of admitted students and investigate possible behavioural responses in terms of exam-preparation eﬀort. We ﬁnd that the policy signiﬁcantly increased the admission probability of public high school applicants and redistributed university admission towards applicants from families with lower socio-economic status. Surprisingly, we ﬁnd little evidence of behavioural reactions regarding exam-preparation eﬀort.","container-title":"The Economic Journal","DOI":"10.1111/ecoj.12578","ISSN":"0013-0133, 1468-0297","issue":"619","language":"en","page":"1182-1220","source":"DOI.org (Crossref)","title":"Redistribution Without Distortion: Evidence from an Affirmative Action Programme at a Large Brazilian University","title-short":"Redistribution Without Distortion","volume":"129","author":[{"family":"Estevan","given":"Fernanda"},{"family":"Gall","given":"Thomas"},{"family":"Morin","given":"Louis-Philippe"}],"issued":{"date-parts":[["2019",4,1]]}}},{"id":144,"uris":["http://zotero.org/users/8713213/items/VMZVK4T7"],"itemData":{"id":144,"type":"article-journal","abstract":"Race-neutral aﬃrmative action in higher education has gained importance following the controversies over their race-based alternatives. In many settings, these interventions use a school-based criterion that selects beneﬁciaries relative to their peers. Exploiting a nationwide quota policy in Brazil that reserved a large share of vacancies in higher education for publicschool students, I show that the reform increases the private-to-public school transitions, especially among students of low-performing private schools. In addition to a direct decrease in returns of the private-school investment, spillovers on indirectly exposed cohorts and general equilibrium eﬀects in the school system might also explain the results.","container-title":"Journal of Public Economics","DOI":"10.1016/j.jpubeco.2023.104824","ISSN":"00472727","journalAbbreviation":"Journal of Public Economics","language":"en","page":"104824","source":"DOI.org (Crossref)","title":"Affirmative action and the choice of schools","volume":"219","author":[{"family":"Mello","given":"Ursula"}],"issued":{"date-parts":[["2023",3]]}}},{"id":143,"uris":["http://zotero.org/users/8713213/items/2FY4ISD9"],"itemData":{"id":143,"type":"article-journal","abstract":"Resumo Esta pesquisa objetiva fornecer insumos para o processo de monitoramento e avaliação da Lei de Cotas (Lei n. 12.711/2012), por meio da investigação das alterações no perfil socioeconômico e racial do corpo discente das instituições federais de educação superior (Ifes) de 2012 a 2016. Para tanto, desenvolvemos uma análise exploratória do perfil dos ingressantes dos cursos presenciais de graduação das Ifes com base no cruzamento de dados do Censo da Educação Superior (2012--2016) e do Exame Nacional do Ensino Médio (2011-2015). Nossos resultados sugerem que a Lei de Cotas tem apresentado resultados inclusivos sobre a maioria das Ifes no Brasil (com efeitos contraditórios em algumas), em especial entre os ingressantes provenientes da rede pública e os autodeclarados pretos, pardos e indígenas.","container-title":"Cadernos de Pesquisa","DOI":"10.1590/198053145980","ISSN":"0100-1574, 1980-5314","journalAbbreviation":"Cad. Pesqui.","language":"pt","note":"publisher: Fundação Carlos Chagas","page":"184-208","source":"SciELO","title":"O PERFIL DISCENTE DAS UNIVERSIDADES FEDERAIS MUDOU PÓS-LEI DE COTAS?","volume":"49","author":[{"family":"Senkevics","given":"Adriano Souza"},{"family":"Mello","given":"Ursula Mattioli"}],"issued":{"date-parts":[["2019",7,10]]}}}],"schema":"https://github.com/citation-style-language/schema/raw/master/csl-citation.json"} </w:instrText>
       </w:r>
       <w:r>
         <w:fldChar w:fldCharType="separate"/>
@@ -549,16 +549,16 @@
         <w:fldChar w:fldCharType="begin"/>
       </w:r>
       <w:r>
-        <w:instrText xml:space="preserve"> ADDIN ZOTERO_ITEM CSL_CITATION {"citationID":"6d6VGtEF","properties":{"formattedCitation":"(Corbucci, 1999; INEP, 2001, 2012, 2023)","plainCitation":"(Corbucci, 1999; INEP, 2001, 2012, 2023)","noteIndex":0},"citationItems":[{"id":39,"uris":["http://zotero.org/users/8713213/items/CNB8LCUM"],"itemData":{"id":39,"type":"article-journal","container-title":"Políticas Sociais","journalAbbreviation":"IPEA","language":"pt","source":"Zotero","title":"O Ensino Superior Brasileiro na Década de 90","URL":"https://portalantigo.ipea.gov.br/agencia/images/stories/PDFs/politicas_sociais/ensiao2_ensino.pdf","author":[{"family":"Corbucci","given":"Paulo"}],"issued":{"date-parts":[["1999"]]}}},{"id":36,"uris":["http://zotero.org/users/8713213/items/9KV6ZSDY"],"itemData":{"id":36,"type":"speech","event-place":"Brasília - DF","publisher-place":"Brasília - DF","title":"Sinopse Estatística da Educação Superior 2000","URL":"https://download.inep.gov.br/download/censo/2000/Superior/sinopse_superior-2000.pdf","author":[{"literal":"INEP"}],"issued":{"date-parts":[["2001"]]}}},{"id":37,"uris":["http://zotero.org/users/8713213/items/HMUBV542"],"itemData":{"id":37,"type":"speech","event-place":"Brasília - DF","publisher-place":"Brasília - DF","title":"Resumo Técnico Censo da Educação Superior de 2010","URL":"https://download.inep.gov.br/download/superior/censo/2010/resumo_tecnico_censo_educacao_superior_2010.pdf","author":[{"literal":"INEP"}],"issued":{"date-parts":[["2012"]]}}},{"id":38,"uris":["http://zotero.org/users/8713213/items/W3VCME2E"],"itemData":{"id":38,"type":"speech","event-place":"Brasília - DF","publisher-place":"Brasília - DF","title":"Resumo Técnico do Censo da Educação Superior 2021","URL":"https://download.inep.gov.br/publicacoes/institucionais/estatisticas_e_indicadores/resumo_tecnico_censo_da_educacao_superior_2021.pdf","author":[{"literal":"INEP"}],"issued":{"date-parts":[["2023"]]}}}],"schema":"https://github.com/citation-style-language/schema/raw/master/csl-citation.json"} </w:instrText>
-      </w:r>
-      <w:r>
-        <w:fldChar w:fldCharType="separate"/>
-      </w:r>
-      <w:r>
-        <w:rPr>
-          <w:noProof/>
-        </w:rPr>
-        <w:t>(Corbucci, 1999; INEP, 2001, 2012, 2023)</w:t>
+        <w:instrText xml:space="preserve"> ADDIN ZOTERO_ITEM CSL_CITATION {"citationID":"6d6VGtEF","properties":{"formattedCitation":"(Corbucci, 1999; INEP, 2001, 2012, 2023e)","plainCitation":"(Corbucci, 1999; INEP, 2001, 2012, 2023e)","noteIndex":0},"citationItems":[{"id":139,"uris":["http://zotero.org/users/8713213/items/CNB8LCUM"],"itemData":{"id":139,"type":"article-journal","container-title":"Políticas Sociais","journalAbbreviation":"IPEA","language":"pt","source":"Zotero","title":"O Ensino Superior Brasileiro na Década de 90","URL":"https://portalantigo.ipea.gov.br/agencia/images/stories/PDFs/politicas_sociais/ensiao2_ensino.pdf","author":[{"family":"Corbucci","given":"Paulo"}],"issued":{"date-parts":[["1999"]]}}},{"id":136,"uris":["http://zotero.org/users/8713213/items/9KV6ZSDY"],"itemData":{"id":136,"type":"speech","event-place":"Brasília - DF","publisher-place":"Brasília - DF","title":"Sinopse Estatística da Educação Superior 2000","URL":"https://download.inep.gov.br/download/censo/2000/Superior/sinopse_superior-2000.pdf","author":[{"literal":"INEP"}],"issued":{"date-parts":[["2001"]]}}},{"id":137,"uris":["http://zotero.org/users/8713213/items/HMUBV542"],"itemData":{"id":137,"type":"speech","event-place":"Brasília - DF","publisher-place":"Brasília - DF","title":"Resumo Técnico Censo da Educação Superior de 2010","URL":"https://download.inep.gov.br/download/superior/censo/2010/resumo_tecnico_censo_educacao_superior_2010.pdf","author":[{"literal":"INEP"}],"issued":{"date-parts":[["2012"]]}}},{"id":138,"uris":["http://zotero.org/users/8713213/items/W3VCME2E"],"itemData":{"id":138,"type":"speech","event-place":"Brasília - DF","publisher-place":"Brasília - DF","title":"Resumo Técnico do Censo da Educação Superior 2021","URL":"https://download.inep.gov.br/publicacoes/institucionais/estatisticas_e_indicadores/resumo_tecnico_censo_da_educacao_superior_2021.pdf","author":[{"literal":"INEP"}],"issued":{"date-parts":[["2023"]]}}}],"schema":"https://github.com/citation-style-language/schema/raw/master/csl-citation.json"} </w:instrText>
+      </w:r>
+      <w:r>
+        <w:fldChar w:fldCharType="separate"/>
+      </w:r>
+      <w:r>
+        <w:rPr>
+          <w:noProof/>
+        </w:rPr>
+        <w:t>(Corbucci, 1999; INEP, 2001, 2012, 2023e)</w:t>
       </w:r>
       <w:r>
         <w:fldChar w:fldCharType="end"/>
@@ -585,7 +585,7 @@
         <w:fldChar w:fldCharType="begin"/>
       </w:r>
       <w:r>
-        <w:instrText xml:space="preserve"> ADDIN ZOTERO_ITEM CSL_CITATION {"citationID":"shRiHrNb","properties":{"formattedCitation":"(Machado; Szerman, 2021; Monteiro; Mazoto; Cunha, 2016)","plainCitation":"(Machado; Szerman, 2021; Monteiro; Mazoto; Cunha, 2016)","noteIndex":0},"citationItems":[{"id":56,"uris":["http://zotero.org/users/8713213/items/7TNKP5M9"],"itemData":{"id":56,"type":"article-journal","abstract":"Education markets are increasingly switching to centralized admission systems. However, empirical evidence of the effects of these transitions is scarce. We examine the consequences of introducing centralized admissions in the higher education market in Brazil. Using detailed administrative data, we exploit the staggered adoption of a centralized clearinghouse across institutions to investigate the impacts on student composition. Consistent with lower application frictions and higher competition, we find that centralization is associated with a decline in the share of female students and an increase in the average age of students. We also document that institutions under the centralized assignment attract students from other locations and with higher test scores. We present sug­ gestive evidence that centralization increases stratification of institutions by quality, widening the gap between low and high quality institutions.","container-title":"Economics of Education Review","DOI":"10.1016/j.econedurev.2021.102184","ISSN":"02727757","journalAbbreviation":"Economics of Education Review","language":"en","page":"102184","source":"DOI.org (Crossref)","title":"Centralized college admissions and student composition","volume":"85","author":[{"family":"Machado","given":"Cecilia"},{"family":"Szerman","given":"Christiane"}],"issued":{"date-parts":[["2021",12]]}}},{"id":53,"uris":["http://zotero.org/users/8713213/items/ICBQQ6LJ"],"itemData":{"id":53,"type":"article-journal","abstract":"Resumo: Um dos objetivos do Sisu é a democratização do acesso às universidades federais. Testamos se isto ocorreu na Unifal-MG, analisando o perfil dos ingressantes. Previmos que após a adoção do Sisu haveria mais alunos oriundos de famílias com menor poder aquisitivo, de cidades mais distantes, do ensino médio público e com pais com baixo grau de escolarização. Somente a previsão sobre aumento da abrangência geográfica dos ingressantes não se confirmou. Sugerimos então que o Sisu pode ter representado uma democratização no acesso à Universidade pela comunidade local. \n \nPalavras-chave: Ensino superior. Política educacional. Democratização. Perfil Socioeconômico.","container-title":"Educativa","DOI":"10.18224/educ.v19i1.5026","ISSN":"1983-7771, 1415-0492","issue":"1","journalAbbreviation":"EDUC","language":"pt","page":"297","source":"DOI.org (Crossref)","title":"Avaliação do Impacto da Adoção do Sisu sobre o Perfil Médio do Aluno da Unifal-Mg","volume":"19","author":[{"family":"Monteiro","given":"Elisa Manso"},{"family":"Mazoto","given":"Henrique Bonnard"},{"family":"Cunha","given":"Rogério Grassetto Teixeira Da"}],"issued":{"date-parts":[["2016",9,27]]}}}],"schema":"https://github.com/citation-style-language/schema/raw/master/csl-citation.json"} </w:instrText>
+        <w:instrText xml:space="preserve"> ADDIN ZOTERO_ITEM CSL_CITATION {"citationID":"shRiHrNb","properties":{"formattedCitation":"(Machado; Szerman, 2021; Monteiro; Mazoto; Cunha, 2016)","plainCitation":"(Machado; Szerman, 2021; Monteiro; Mazoto; Cunha, 2016)","noteIndex":0},"citationItems":[{"id":156,"uris":["http://zotero.org/users/8713213/items/7TNKP5M9"],"itemData":{"id":156,"type":"article-journal","abstract":"Education markets are increasingly switching to centralized admission systems. However, empirical evidence of the effects of these transitions is scarce. We examine the consequences of introducing centralized admissions in the higher education market in Brazil. Using detailed administrative data, we exploit the staggered adoption of a centralized clearinghouse across institutions to investigate the impacts on student composition. Consistent with lower application frictions and higher competition, we find that centralization is associated with a decline in the share of female students and an increase in the average age of students. We also document that institutions under the centralized assignment attract students from other locations and with higher test scores. We present sug­ gestive evidence that centralization increases stratification of institutions by quality, widening the gap between low and high quality institutions.","container-title":"Economics of Education Review","DOI":"10.1016/j.econedurev.2021.102184","ISSN":"02727757","journalAbbreviation":"Economics of Education Review","language":"en","page":"102184","source":"DOI.org (Crossref)","title":"Centralized college admissions and student composition","volume":"85","author":[{"family":"Machado","given":"Cecilia"},{"family":"Szerman","given":"Christiane"}],"issued":{"date-parts":[["2021",12]]}}},{"id":153,"uris":["http://zotero.org/users/8713213/items/ICBQQ6LJ"],"itemData":{"id":153,"type":"article-journal","abstract":"Resumo: Um dos objetivos do Sisu é a democratização do acesso às universidades federais. Testamos se isto ocorreu na Unifal-MG, analisando o perfil dos ingressantes. Previmos que após a adoção do Sisu haveria mais alunos oriundos de famílias com menor poder aquisitivo, de cidades mais distantes, do ensino médio público e com pais com baixo grau de escolarização. Somente a previsão sobre aumento da abrangência geográfica dos ingressantes não se confirmou. Sugerimos então que o Sisu pode ter representado uma democratização no acesso à Universidade pela comunidade local. \n \nPalavras-chave: Ensino superior. Política educacional. Democratização. Perfil Socioeconômico.","container-title":"Educativa","DOI":"10.18224/educ.v19i1.5026","ISSN":"1983-7771, 1415-0492","issue":"1","journalAbbreviation":"EDUC","language":"pt","page":"297","source":"DOI.org (Crossref)","title":"Avaliação do Impacto da Adoção do Sisu sobre o Perfil Médio do Aluno da Unifal-Mg","volume":"19","author":[{"family":"Monteiro","given":"Elisa Manso"},{"family":"Mazoto","given":"Henrique Bonnard"},{"family":"Cunha","given":"Rogério Grassetto Teixeira Da"}],"issued":{"date-parts":[["2016",9,27]]}}}],"schema":"https://github.com/citation-style-language/schema/raw/master/csl-citation.json"} </w:instrText>
       </w:r>
       <w:r>
         <w:fldChar w:fldCharType="separate"/>
@@ -611,7 +611,7 @@
         <w:fldChar w:fldCharType="begin"/>
       </w:r>
       <w:r>
-        <w:instrText xml:space="preserve"> ADDIN ZOTERO_ITEM CSL_CITATION {"citationID":"Em9NgWI3","properties":{"formattedCitation":"(Machado; Szerman, 2021)","plainCitation":"(Machado; Szerman, 2021)","noteIndex":0},"citationItems":[{"id":56,"uris":["http://zotero.org/users/8713213/items/7TNKP5M9"],"itemData":{"id":56,"type":"article-journal","abstract":"Education markets are increasingly switching to centralized admission systems. However, empirical evidence of the effects of these transitions is scarce. We examine the consequences of introducing centralized admissions in the higher education market in Brazil. Using detailed administrative data, we exploit the staggered adoption of a centralized clearinghouse across institutions to investigate the impacts on student composition. Consistent with lower application frictions and higher competition, we find that centralization is associated with a decline in the share of female students and an increase in the average age of students. We also document that institutions under the centralized assignment attract students from other locations and with higher test scores. We present sug­ gestive evidence that centralization increases stratification of institutions by quality, widening the gap between low and high quality institutions.","container-title":"Economics of Education Review","DOI":"10.1016/j.econedurev.2021.102184","ISSN":"02727757","journalAbbreviation":"Economics of Education Review","language":"en","page":"102184","source":"DOI.org (Crossref)","title":"Centralized college admissions and student composition","volume":"85","author":[{"family":"Machado","given":"Cecilia"},{"family":"Szerman","given":"Christiane"}],"issued":{"date-parts":[["2021",12]]}}}],"schema":"https://github.com/citation-style-language/schema/raw/master/csl-citation.json"} </w:instrText>
+        <w:instrText xml:space="preserve"> ADDIN ZOTERO_ITEM CSL_CITATION {"citationID":"Em9NgWI3","properties":{"formattedCitation":"(Machado; Szerman, 2021)","plainCitation":"(Machado; Szerman, 2021)","noteIndex":0},"citationItems":[{"id":156,"uris":["http://zotero.org/users/8713213/items/7TNKP5M9"],"itemData":{"id":156,"type":"article-journal","abstract":"Education markets are increasingly switching to centralized admission systems. However, empirical evidence of the effects of these transitions is scarce. We examine the consequences of introducing centralized admissions in the higher education market in Brazil. Using detailed administrative data, we exploit the staggered adoption of a centralized clearinghouse across institutions to investigate the impacts on student composition. Consistent with lower application frictions and higher competition, we find that centralization is associated with a decline in the share of female students and an increase in the average age of students. We also document that institutions under the centralized assignment attract students from other locations and with higher test scores. We present sug­ gestive evidence that centralization increases stratification of institutions by quality, widening the gap between low and high quality institutions.","container-title":"Economics of Education Review","DOI":"10.1016/j.econedurev.2021.102184","ISSN":"02727757","journalAbbreviation":"Economics of Education Review","language":"en","page":"102184","source":"DOI.org (Crossref)","title":"Centralized college admissions and student composition","volume":"85","author":[{"family":"Machado","given":"Cecilia"},{"family":"Szerman","given":"Christiane"}],"issued":{"date-parts":[["2021",12]]}}}],"schema":"https://github.com/citation-style-language/schema/raw/master/csl-citation.json"} </w:instrText>
       </w:r>
       <w:r>
         <w:fldChar w:fldCharType="separate"/>
@@ -645,7 +645,7 @@
         <w:fldChar w:fldCharType="begin"/>
       </w:r>
       <w:r>
-        <w:instrText xml:space="preserve"> ADDIN ZOTERO_ITEM CSL_CITATION {"citationID":"m9eOKZxW","properties":{"formattedCitation":"(2016)","plainCitation":"(2016)","noteIndex":0},"citationItems":[{"id":53,"uris":["http://zotero.org/users/8713213/items/ICBQQ6LJ"],"itemData":{"id":53,"type":"article-journal","abstract":"Resumo: Um dos objetivos do Sisu é a democratização do acesso às universidades federais. Testamos se isto ocorreu na Unifal-MG, analisando o perfil dos ingressantes. Previmos que após a adoção do Sisu haveria mais alunos oriundos de famílias com menor poder aquisitivo, de cidades mais distantes, do ensino médio público e com pais com baixo grau de escolarização. Somente a previsão sobre aumento da abrangência geográfica dos ingressantes não se confirmou. Sugerimos então que o Sisu pode ter representado uma democratização no acesso à Universidade pela comunidade local. \n \nPalavras-chave: Ensino superior. Política educacional. Democratização. Perfil Socioeconômico.","container-title":"Educativa","DOI":"10.18224/educ.v19i1.5026","ISSN":"1983-7771, 1415-0492","issue":"1","journalAbbreviation":"EDUC","language":"pt","page":"297","source":"DOI.org (Crossref)","title":"Avaliação do Impacto da Adoção do Sisu sobre o Perfil Médio do Aluno da Unifal-Mg","volume":"19","author":[{"family":"Monteiro","given":"Elisa Manso"},{"family":"Mazoto","given":"Henrique Bonnard"},{"family":"Cunha","given":"Rogério Grassetto Teixeira Da"}],"issued":{"date-parts":[["2016",9,27]]}},"suppress-author":true}],"schema":"https://github.com/citation-style-language/schema/raw/master/csl-citation.json"} </w:instrText>
+        <w:instrText xml:space="preserve"> ADDIN ZOTERO_ITEM CSL_CITATION {"citationID":"m9eOKZxW","properties":{"formattedCitation":"(2016)","plainCitation":"(2016)","noteIndex":0},"citationItems":[{"id":153,"uris":["http://zotero.org/users/8713213/items/ICBQQ6LJ"],"itemData":{"id":153,"type":"article-journal","abstract":"Resumo: Um dos objetivos do Sisu é a democratização do acesso às universidades federais. Testamos se isto ocorreu na Unifal-MG, analisando o perfil dos ingressantes. Previmos que após a adoção do Sisu haveria mais alunos oriundos de famílias com menor poder aquisitivo, de cidades mais distantes, do ensino médio público e com pais com baixo grau de escolarização. Somente a previsão sobre aumento da abrangência geográfica dos ingressantes não se confirmou. Sugerimos então que o Sisu pode ter representado uma democratização no acesso à Universidade pela comunidade local. \n \nPalavras-chave: Ensino superior. Política educacional. Democratização. Perfil Socioeconômico.","container-title":"Educativa","DOI":"10.18224/educ.v19i1.5026","ISSN":"1983-7771, 1415-0492","issue":"1","journalAbbreviation":"EDUC","language":"pt","page":"297","source":"DOI.org (Crossref)","title":"Avaliação do Impacto da Adoção do Sisu sobre o Perfil Médio do Aluno da Unifal-Mg","volume":"19","author":[{"family":"Monteiro","given":"Elisa Manso"},{"family":"Mazoto","given":"Henrique Bonnard"},{"family":"Cunha","given":"Rogério Grassetto Teixeira Da"}],"issued":{"date-parts":[["2016",9,27]]}},"suppress-author":true}],"schema":"https://github.com/citation-style-language/schema/raw/master/csl-citation.json"} </w:instrText>
       </w:r>
       <w:r>
         <w:fldChar w:fldCharType="separate"/>
@@ -690,7 +690,7 @@
         <w:fldChar w:fldCharType="begin"/>
       </w:r>
       <w:r>
-        <w:instrText xml:space="preserve"> ADDIN ZOTERO_ITEM CSL_CITATION {"citationID":"VIebGilT","properties":{"formattedCitation":"(Monteiro; Mazoto; Cunha, 2016)","plainCitation":"(Monteiro; Mazoto; Cunha, 2016)","noteIndex":0},"citationItems":[{"id":53,"uris":["http://zotero.org/users/8713213/items/ICBQQ6LJ"],"itemData":{"id":53,"type":"article-journal","abstract":"Resumo: Um dos objetivos do Sisu é a democratização do acesso às universidades federais. Testamos se isto ocorreu na Unifal-MG, analisando o perfil dos ingressantes. Previmos que após a adoção do Sisu haveria mais alunos oriundos de famílias com menor poder aquisitivo, de cidades mais distantes, do ensino médio público e com pais com baixo grau de escolarização. Somente a previsão sobre aumento da abrangência geográfica dos ingressantes não se confirmou. Sugerimos então que o Sisu pode ter representado uma democratização no acesso à Universidade pela comunidade local. \n \nPalavras-chave: Ensino superior. Política educacional. Democratização. Perfil Socioeconômico.","container-title":"Educativa","DOI":"10.18224/educ.v19i1.5026","ISSN":"1983-7771, 1415-0492","issue":"1","journalAbbreviation":"EDUC","language":"pt","page":"297","source":"DOI.org (Crossref)","title":"Avaliação do Impacto da Adoção do Sisu sobre o Perfil Médio do Aluno da Unifal-Mg","volume":"19","author":[{"family":"Monteiro","given":"Elisa Manso"},{"family":"Mazoto","given":"Henrique Bonnard"},{"family":"Cunha","given":"Rogério Grassetto Teixeira Da"}],"issued":{"date-parts":[["2016",9,27]]}}}],"schema":"https://github.com/citation-style-language/schema/raw/master/csl-citation.json"} </w:instrText>
+        <w:instrText xml:space="preserve"> ADDIN ZOTERO_ITEM CSL_CITATION {"citationID":"VIebGilT","properties":{"formattedCitation":"(Monteiro; Mazoto; Cunha, 2016)","plainCitation":"(Monteiro; Mazoto; Cunha, 2016)","noteIndex":0},"citationItems":[{"id":153,"uris":["http://zotero.org/users/8713213/items/ICBQQ6LJ"],"itemData":{"id":153,"type":"article-journal","abstract":"Resumo: Um dos objetivos do Sisu é a democratização do acesso às universidades federais. Testamos se isto ocorreu na Unifal-MG, analisando o perfil dos ingressantes. Previmos que após a adoção do Sisu haveria mais alunos oriundos de famílias com menor poder aquisitivo, de cidades mais distantes, do ensino médio público e com pais com baixo grau de escolarização. Somente a previsão sobre aumento da abrangência geográfica dos ingressantes não se confirmou. Sugerimos então que o Sisu pode ter representado uma democratização no acesso à Universidade pela comunidade local. \n \nPalavras-chave: Ensino superior. Política educacional. Democratização. Perfil Socioeconômico.","container-title":"Educativa","DOI":"10.18224/educ.v19i1.5026","ISSN":"1983-7771, 1415-0492","issue":"1","journalAbbreviation":"EDUC","language":"pt","page":"297","source":"DOI.org (Crossref)","title":"Avaliação do Impacto da Adoção do Sisu sobre o Perfil Médio do Aluno da Unifal-Mg","volume":"19","author":[{"family":"Monteiro","given":"Elisa Manso"},{"family":"Mazoto","given":"Henrique Bonnard"},{"family":"Cunha","given":"Rogério Grassetto Teixeira Da"}],"issued":{"date-parts":[["2016",9,27]]}}}],"schema":"https://github.com/citation-style-language/schema/raw/master/csl-citation.json"} </w:instrText>
       </w:r>
       <w:r>
         <w:fldChar w:fldCharType="separate"/>
@@ -716,7 +716,7 @@
         <w:fldChar w:fldCharType="begin"/>
       </w:r>
       <w:r>
-        <w:instrText xml:space="preserve"> ADDIN ZOTERO_ITEM CSL_CITATION {"citationID":"dKOqXDbg","properties":{"formattedCitation":"(Jia; Li, 2017; Monteiro; Mazoto; Cunha, 2016)","plainCitation":"(Jia; Li, 2017; Monteiro; Mazoto; Cunha, 2016)","noteIndex":0},"citationItems":[{"id":40,"uris":["http://zotero.org/users/8713213/items/XTQQ7KDL"],"itemData":{"id":40,"type":"article-journal","abstract":"This paper studies the returns to elite education and the implications of elite education on elite formation and social mobility, exploiting an open elite education recruitment system – China’s College Entrance Exam. We conduct annual national surveys of around 40,000 college graduates during 2010-2015 to collect their scores at the college entrance exam, job outcomes, and other individual and family characteristics. Exploiting a discontinuity in elite university eligibility around the cutoﬀ scores, we ﬁnd a sizable wage premium of elite education but elite education eligibility does not necessarily promise one’s entry into the elite class (measured by occupation, industry and other non-wage beneﬁts). While elite education eligibility does signiﬁcantly aﬀect one’s mobility, it does not alter the inﬂuence of one’s parental background. We also ﬁnd that the wage premium is more consistent with the role of university-related networks and signaling than that of human capital.","language":"en","source":"Zotero","title":"Access to Elite Education, Wage Premium, and Social Mobility: The Truth and Illusion of China’s College Entrance Exam","URL":"https://economics.yale.edu/sites/default/files/eliteeducation170314.pdf","author":[{"family":"Jia","given":"Ruixue"},{"family":"Li","given":"Hongbin"}],"issued":{"date-parts":[["2017",3,15]]}}},{"id":53,"uris":["http://zotero.org/users/8713213/items/ICBQQ6LJ"],"itemData":{"id":53,"type":"article-journal","abstract":"Resumo: Um dos objetivos do Sisu é a democratização do acesso às universidades federais. Testamos se isto ocorreu na Unifal-MG, analisando o perfil dos ingressantes. Previmos que após a adoção do Sisu haveria mais alunos oriundos de famílias com menor poder aquisitivo, de cidades mais distantes, do ensino médio público e com pais com baixo grau de escolarização. Somente a previsão sobre aumento da abrangência geográfica dos ingressantes não se confirmou. Sugerimos então que o Sisu pode ter representado uma democratização no acesso à Universidade pela comunidade local. \n \nPalavras-chave: Ensino superior. Política educacional. Democratização. Perfil Socioeconômico.","container-title":"Educativa","DOI":"10.18224/educ.v19i1.5026","ISSN":"1983-7771, 1415-0492","issue":"1","journalAbbreviation":"EDUC","language":"pt","page":"297","source":"DOI.org (Crossref)","title":"Avaliação do Impacto da Adoção do Sisu sobre o Perfil Médio do Aluno da Unifal-Mg","volume":"19","author":[{"family":"Monteiro","given":"Elisa Manso"},{"family":"Mazoto","given":"Henrique Bonnard"},{"family":"Cunha","given":"Rogério Grassetto Teixeira Da"}],"issued":{"date-parts":[["2016",9,27]]}}}],"schema":"https://github.com/citation-style-language/schema/raw/master/csl-citation.json"} </w:instrText>
+        <w:instrText xml:space="preserve"> ADDIN ZOTERO_ITEM CSL_CITATION {"citationID":"dKOqXDbg","properties":{"formattedCitation":"(Jia; Li, 2017; Monteiro; Mazoto; Cunha, 2016)","plainCitation":"(Jia; Li, 2017; Monteiro; Mazoto; Cunha, 2016)","noteIndex":0},"citationItems":[{"id":140,"uris":["http://zotero.org/users/8713213/items/XTQQ7KDL"],"itemData":{"id":140,"type":"article-journal","abstract":"This paper studies the returns to elite education and the implications of elite education on elite formation and social mobility, exploiting an open elite education recruitment system – China’s College Entrance Exam. We conduct annual national surveys of around 40,000 college graduates during 2010-2015 to collect their scores at the college entrance exam, job outcomes, and other individual and family characteristics. Exploiting a discontinuity in elite university eligibility around the cutoﬀ scores, we ﬁnd a sizable wage premium of elite education but elite education eligibility does not necessarily promise one’s entry into the elite class (measured by occupation, industry and other non-wage beneﬁts). While elite education eligibility does signiﬁcantly aﬀect one’s mobility, it does not alter the inﬂuence of one’s parental background. We also ﬁnd that the wage premium is more consistent with the role of university-related networks and signaling than that of human capital.","language":"en","source":"Zotero","title":"Access to Elite Education, Wage Premium, and Social Mobility: The Truth and Illusion of China’s College Entrance Exam","URL":"https://economics.yale.edu/sites/default/files/eliteeducation170314.pdf","author":[{"family":"Jia","given":"Ruixue"},{"family":"Li","given":"Hongbin"}],"issued":{"date-parts":[["2017",3,15]]}}},{"id":153,"uris":["http://zotero.org/users/8713213/items/ICBQQ6LJ"],"itemData":{"id":153,"type":"article-journal","abstract":"Resumo: Um dos objetivos do Sisu é a democratização do acesso às universidades federais. Testamos se isto ocorreu na Unifal-MG, analisando o perfil dos ingressantes. Previmos que após a adoção do Sisu haveria mais alunos oriundos de famílias com menor poder aquisitivo, de cidades mais distantes, do ensino médio público e com pais com baixo grau de escolarização. Somente a previsão sobre aumento da abrangência geográfica dos ingressantes não se confirmou. Sugerimos então que o Sisu pode ter representado uma democratização no acesso à Universidade pela comunidade local. \n \nPalavras-chave: Ensino superior. Política educacional. Democratização. Perfil Socioeconômico.","container-title":"Educativa","DOI":"10.18224/educ.v19i1.5026","ISSN":"1983-7771, 1415-0492","issue":"1","journalAbbreviation":"EDUC","language":"pt","page":"297","source":"DOI.org (Crossref)","title":"Avaliação do Impacto da Adoção do Sisu sobre o Perfil Médio do Aluno da Unifal-Mg","volume":"19","author":[{"family":"Monteiro","given":"Elisa Manso"},{"family":"Mazoto","given":"Henrique Bonnard"},{"family":"Cunha","given":"Rogério Grassetto Teixeira Da"}],"issued":{"date-parts":[["2016",9,27]]}}}],"schema":"https://github.com/citation-style-language/schema/raw/master/csl-citation.json"} </w:instrText>
       </w:r>
       <w:r>
         <w:fldChar w:fldCharType="separate"/>
@@ -737,7 +737,7 @@
         <w:fldChar w:fldCharType="begin"/>
       </w:r>
       <w:r>
-        <w:instrText xml:space="preserve"> ADDIN ZOTERO_ITEM CSL_CITATION {"citationID":"paR4EF58","properties":{"formattedCitation":"(Monteiro; Mazoto; Cunha, 2016)","plainCitation":"(Monteiro; Mazoto; Cunha, 2016)","noteIndex":0},"citationItems":[{"id":53,"uris":["http://zotero.org/users/8713213/items/ICBQQ6LJ"],"itemData":{"id":53,"type":"article-journal","abstract":"Resumo: Um dos objetivos do Sisu é a democratização do acesso às universidades federais. Testamos se isto ocorreu na Unifal-MG, analisando o perfil dos ingressantes. Previmos que após a adoção do Sisu haveria mais alunos oriundos de famílias com menor poder aquisitivo, de cidades mais distantes, do ensino médio público e com pais com baixo grau de escolarização. Somente a previsão sobre aumento da abrangência geográfica dos ingressantes não se confirmou. Sugerimos então que o Sisu pode ter representado uma democratização no acesso à Universidade pela comunidade local. \n \nPalavras-chave: Ensino superior. Política educacional. Democratização. Perfil Socioeconômico.","container-title":"Educativa","DOI":"10.18224/educ.v19i1.5026","ISSN":"1983-7771, 1415-0492","issue":"1","journalAbbreviation":"EDUC","language":"pt","page":"297","source":"DOI.org (Crossref)","title":"Avaliação do Impacto da Adoção do Sisu sobre o Perfil Médio do Aluno da Unifal-Mg","volume":"19","author":[{"family":"Monteiro","given":"Elisa Manso"},{"family":"Mazoto","given":"Henrique Bonnard"},{"family":"Cunha","given":"Rogério Grassetto Teixeira Da"}],"issued":{"date-parts":[["2016",9,27]]}}}],"schema":"https://github.com/citation-style-language/schema/raw/master/csl-citation.json"} </w:instrText>
+        <w:instrText xml:space="preserve"> ADDIN ZOTERO_ITEM CSL_CITATION {"citationID":"paR4EF58","properties":{"formattedCitation":"(Monteiro; Mazoto; Cunha, 2016)","plainCitation":"(Monteiro; Mazoto; Cunha, 2016)","noteIndex":0},"citationItems":[{"id":153,"uris":["http://zotero.org/users/8713213/items/ICBQQ6LJ"],"itemData":{"id":153,"type":"article-journal","abstract":"Resumo: Um dos objetivos do Sisu é a democratização do acesso às universidades federais. Testamos se isto ocorreu na Unifal-MG, analisando o perfil dos ingressantes. Previmos que após a adoção do Sisu haveria mais alunos oriundos de famílias com menor poder aquisitivo, de cidades mais distantes, do ensino médio público e com pais com baixo grau de escolarização. Somente a previsão sobre aumento da abrangência geográfica dos ingressantes não se confirmou. Sugerimos então que o Sisu pode ter representado uma democratização no acesso à Universidade pela comunidade local. \n \nPalavras-chave: Ensino superior. Política educacional. Democratização. Perfil Socioeconômico.","container-title":"Educativa","DOI":"10.18224/educ.v19i1.5026","ISSN":"1983-7771, 1415-0492","issue":"1","journalAbbreviation":"EDUC","language":"pt","page":"297","source":"DOI.org (Crossref)","title":"Avaliação do Impacto da Adoção do Sisu sobre o Perfil Médio do Aluno da Unifal-Mg","volume":"19","author":[{"family":"Monteiro","given":"Elisa Manso"},{"family":"Mazoto","given":"Henrique Bonnard"},{"family":"Cunha","given":"Rogério Grassetto Teixeira Da"}],"issued":{"date-parts":[["2016",9,27]]}}}],"schema":"https://github.com/citation-style-language/schema/raw/master/csl-citation.json"} </w:instrText>
       </w:r>
       <w:r>
         <w:fldChar w:fldCharType="separate"/>
@@ -763,7 +763,7 @@
         <w:fldChar w:fldCharType="begin"/>
       </w:r>
       <w:r>
-        <w:instrText xml:space="preserve"> ADDIN ZOTERO_ITEM CSL_CITATION {"citationID":"yucY7BHL","properties":{"formattedCitation":"(Pires, 2019)","plainCitation":"(Pires, 2019)","noteIndex":0},"citationItems":[{"id":48,"uris":["http://zotero.org/users/8713213/items/QUJRCJ4R"],"itemData":{"id":48,"type":"article-journal","language":"pt","source":"Zotero","title":"O Impacto do SISU no Perfil e Desempenho Acadêmico dos Estudantes de Ciências Contábeis: um estudo em uma IES pública","author":[{"family":"Pires","given":"Leonne Francisco Ribeiro"}],"issued":{"date-parts":[["2019"]]}}}],"schema":"https://github.com/citation-style-language/schema/raw/master/csl-citation.json"} </w:instrText>
+        <w:instrText xml:space="preserve"> ADDIN ZOTERO_ITEM CSL_CITATION {"citationID":"yucY7BHL","properties":{"formattedCitation":"(Pires, 2019)","plainCitation":"(Pires, 2019)","noteIndex":0},"citationItems":[{"id":148,"uris":["http://zotero.org/users/8713213/items/QUJRCJ4R"],"itemData":{"id":148,"type":"article-journal","language":"pt","source":"Zotero","title":"O Impacto do SISU no Perfil e Desempenho Acadêmico dos Estudantes de Ciências Contábeis: um estudo em uma IES pública","author":[{"family":"Pires","given":"Leonne Francisco Ribeiro"}],"issued":{"date-parts":[["2019"]]}}}],"schema":"https://github.com/citation-style-language/schema/raw/master/csl-citation.json"} </w:instrText>
       </w:r>
       <w:r>
         <w:fldChar w:fldCharType="separate"/>
@@ -837,10 +837,1533 @@
       </w:pPr>
     </w:p>
     <w:p>
-      <w:pPr>
+      <w:r>
+        <w:t xml:space="preserve">De acordo com o Censo da Educação Superior, em 2022, o sistema de ensino superior brasileiro era composto por 2.595 instituições, sendo 312 públicas e 2.283 privadas. O sistema pública é constituído por 120 instituições federais, 133 estaduais e 59 municipais </w:t>
+      </w:r>
+      <w:r>
+        <w:fldChar w:fldCharType="begin"/>
+      </w:r>
+      <w:r>
+        <w:instrText xml:space="preserve"> ADDIN ZOTERO_ITEM CSL_CITATION {"citationID":"UP3HJlQc","properties":{"formattedCitation":"(INEP, 2023b)","plainCitation":"(INEP, 2023b)","noteIndex":0},"citationItems":[{"id":1561,"uris":["http://zotero.org/users/8713213/items/2GPITT7K"],"itemData":{"id":1561,"type":"webpage","container-title":"Instituto Nacional de Estudos e Pesquisas Educacionais Anísio Teixeira | Inep","language":"pt-br","title":"Censo da Educação Superior","URL":"https://www.gov.br/inep/pt-br/areas-de-atuacao/pesquisas-estatisticas-e-indicadores/censo-da-educacao-superior/censo-da-educacao-superior","author":[{"literal":"INEP"}],"accessed":{"date-parts":[["2023",11,27]]},"issued":{"date-parts":[["2023"]]}}}],"schema":"https://github.com/citation-style-language/schema/raw/master/csl-citation.json"} </w:instrText>
+      </w:r>
+      <w:r>
+        <w:fldChar w:fldCharType="separate"/>
+      </w:r>
+      <w:r>
+        <w:rPr>
+          <w:noProof/>
+        </w:rPr>
+        <w:t>(INEP, 2023b)</w:t>
+      </w:r>
+      <w:r>
+        <w:fldChar w:fldCharType="end"/>
+      </w:r>
+      <w:r>
+        <w:t xml:space="preserve">. As instituições federais e estaduais são, por lei, gratuitas, oferecendo um número limitado de vagas e sendo reconhecidas por sua alta qualidade. Esses atributos costumam atrair um número considerável de candidatos, tornando, assim, o acesso à graduação pública extremamente competitivo e seletivo </w:t>
+      </w:r>
+      <w:r>
+        <w:fldChar w:fldCharType="begin"/>
+      </w:r>
+      <w:r>
+        <w:instrText xml:space="preserve"> ADDIN ZOTERO_ITEM CSL_CITATION {"citationID":"Sffo2b4e","properties":{"formattedCitation":"(Estevan; Gall; Morin, 2019; Machado; Szerman, 2021; Mello, 2023)","plainCitation":"(Estevan; Gall; Morin, 2019; Machado; Szerman, 2021; Mello, 2023)","noteIndex":0},"citationItems":[{"id":145,"uris":["http://zotero.org/users/8713213/items/XPU35X77"],"itemData":{"id":145,"type":"article-journal","abstract":"We examine an innovative aﬃrmative action policy at UNICAMP, a large and highly ranked Brazilian university, designed to enhance access for disadvantaged (public high school) applicants. The university awarded bonus points to targeted applicants in their admission exam. We assess the eﬀect of this policy on the composition of admitted students and investigate possible behavioural responses in terms of exam-preparation eﬀort. We ﬁnd that the policy signiﬁcantly increased the admission probability of public high school applicants and redistributed university admission towards applicants from families with lower socio-economic status. Surprisingly, we ﬁnd little evidence of behavioural reactions regarding exam-preparation eﬀort.","container-title":"The Economic Journal","DOI":"10.1111/ecoj.12578","ISSN":"0013-0133, 1468-0297","issue":"619","language":"en","page":"1182-1220","source":"DOI.org (Crossref)","title":"Redistribution Without Distortion: Evidence from an Affirmative Action Programme at a Large Brazilian University","title-short":"Redistribution Without Distortion","volume":"129","author":[{"family":"Estevan","given":"Fernanda"},{"family":"Gall","given":"Thomas"},{"family":"Morin","given":"Louis-Philippe"}],"issued":{"date-parts":[["2019",4,1]]}}},{"id":156,"uris":["http://zotero.org/users/8713213/items/7TNKP5M9"],"itemData":{"id":156,"type":"article-journal","abstract":"Education markets are increasingly switching to centralized admission systems. However, empirical evidence of the effects of these transitions is scarce. We examine the consequences of introducing centralized admissions in the higher education market in Brazil. Using detailed administrative data, we exploit the staggered adoption of a centralized clearinghouse across institutions to investigate the impacts on student composition. Consistent with lower application frictions and higher competition, we find that centralization is associated with a decline in the share of female students and an increase in the average age of students. We also document that institutions under the centralized assignment attract students from other locations and with higher test scores. We present sug­ gestive evidence that centralization increases stratification of institutions by quality, widening the gap between low and high quality institutions.","container-title":"Economics of Education Review","DOI":"10.1016/j.econedurev.2021.102184","ISSN":"02727757","journalAbbreviation":"Economics of Education Review","language":"en","page":"102184","source":"DOI.org (Crossref)","title":"Centralized college admissions and student composition","volume":"85","author":[{"family":"Machado","given":"Cecilia"},{"family":"Szerman","given":"Christiane"}],"issued":{"date-parts":[["2021",12]]}}},{"id":144,"uris":["http://zotero.org/users/8713213/items/VMZVK4T7"],"itemData":{"id":144,"type":"article-journal","abstract":"Race-neutral aﬃrmative action in higher education has gained importance following the controversies over their race-based alternatives. In many settings, these interventions use a school-based criterion that selects beneﬁciaries relative to their peers. Exploiting a nationwide quota policy in Brazil that reserved a large share of vacancies in higher education for publicschool students, I show that the reform increases the private-to-public school transitions, especially among students of low-performing private schools. In addition to a direct decrease in returns of the private-school investment, spillovers on indirectly exposed cohorts and general equilibrium eﬀects in the school system might also explain the results.","container-title":"Journal of Public Economics","DOI":"10.1016/j.jpubeco.2023.104824","ISSN":"00472727","journalAbbreviation":"Journal of Public Economics","language":"en","page":"104824","source":"DOI.org (Crossref)","title":"Affirmative action and the choice of schools","volume":"219","author":[{"family":"Mello","given":"Ursula"}],"issued":{"date-parts":[["2023",3]]}}}],"schema":"https://github.com/citation-style-language/schema/raw/master/csl-citation.json"} </w:instrText>
+      </w:r>
+      <w:r>
+        <w:fldChar w:fldCharType="separate"/>
+      </w:r>
+      <w:r>
+        <w:rPr>
+          <w:noProof/>
+        </w:rPr>
+        <w:t>(Estevan; Gall; Morin, 2019; Machado; Szerman, 2021; Mello, 2023)</w:t>
+      </w:r>
+      <w:r>
+        <w:fldChar w:fldCharType="end"/>
+      </w:r>
+      <w:r>
+        <w:t>.</w:t>
+      </w:r>
+    </w:p>
+    <w:p>
+      <w:r>
+        <w:t xml:space="preserve">Até o ano de 2010, os ingressos eram completamente descentralizados, isto é, os candidatos se inscreviam em cada instituição de interesse e tinham que realizar uma prova específica, o vestibular. Para ter direito à realização da prova, era preciso pagar uma taxa de inscrição para cada exame e escolher previamente o curso para o qual iria concorrer. Era possível inscrever-se em quantas instituições os candidatos quisessem, contando que as datas e os horários das provas não coincidissem </w:t>
+      </w:r>
+      <w:r>
+        <w:fldChar w:fldCharType="begin"/>
+      </w:r>
+      <w:r>
+        <w:instrText xml:space="preserve"> ADDIN ZOTERO_ITEM CSL_CITATION {"citationID":"Y1K4hOqs","properties":{"formattedCitation":"(Cabello {\\i{}et al.}, 2021; Machado; Szerman, 2021)","plainCitation":"(Cabello et al., 2021; Machado; Szerman, 2021)","noteIndex":0},"citationItems":[{"id":154,"uris":["http://zotero.org/users/8713213/items/LNNWNCJA"],"itemData":{"id":154,"type":"article-journal","abstract":"O objetivo deste estudo é analisar o impacto das diferentes formas de ingresso sobre a evasão ou desligamento de curso dos alunos da Universidade de Brasília (UnB), ou seja, uma comparação da evasão entre ingressantes pelo SISU, Programa de Avaliação Seriada (PAS) e Vestibular, entre 2014 e 2018. Como metodologia, utilizou-se a taxa de desistência anual e a taxa de desistência acumulada propostas pelo INEP (2017) e concluiu-se que o PAS e o Vestibular têm um padrão semelhante de evasão, com picos no segundo e terceiro ano de trajetória universitária, enquanto o SISU tem uma taxa de desistência consideravelmente superior, e que ocorre mais cedo, com picos nos primeiros anos de curso.\n          , \n            The goal of this study is to analyze the impact of different entry methods on dropout and stop out rates for Universidade de Brasília (UnB)’s students, that is a comparison between dropout rates between those who entered university through SISU, through Programa de Avaliação Seriada (PAS) or through Vestibular, between 2014 and 2018. We used the annual dropout rate and the accumulated dropout rate as proposed by INEP (2017) and we concluded that PAS and Vestibular have similar dropout patterns with peaks in the second and third years of university trajectory, while SISU has a much higher dropout rate, that happens sooner, with peaks in the first year of trajectory.","container-title":"Avaliação: Revista da Avaliação da Educação Superior (Campinas)","DOI":"10.1590/s1414-40772021000200006","ISSN":"1982-5765, 1414-4077","issue":"2","journalAbbreviation":"Avaliação (Campinas)","language":"pt","page":"446-460","source":"DOI.org (Crossref)","title":"Formas de ingresso em perspectiva comparada: por que o SISU aumenta a evasão? O caso da UNB","title-short":"Formas de ingresso em perspectiva comparada","volume":"26","author":[{"family":"Cabello","given":"Andrea"},{"family":"Imbroisi","given":"Denise"},{"family":"Alvarez","given":"Guilherme"},{"family":"Ferreira","given":"Guilherme Viana"},{"family":"Arruda","given":"June"},{"family":"Freitas","given":"Sérgio De"}],"issued":{"date-parts":[["2021",5]]}}},{"id":156,"uris":["http://zotero.org/users/8713213/items/7TNKP5M9"],"itemData":{"id":156,"type":"article-journal","abstract":"Education markets are increasingly switching to centralized admission systems. However, empirical evidence of the effects of these transitions is scarce. We examine the consequences of introducing centralized admissions in the higher education market in Brazil. Using detailed administrative data, we exploit the staggered adoption of a centralized clearinghouse across institutions to investigate the impacts on student composition. Consistent with lower application frictions and higher competition, we find that centralization is associated with a decline in the share of female students and an increase in the average age of students. We also document that institutions under the centralized assignment attract students from other locations and with higher test scores. We present sug­ gestive evidence that centralization increases stratification of institutions by quality, widening the gap between low and high quality institutions.","container-title":"Economics of Education Review","DOI":"10.1016/j.econedurev.2021.102184","ISSN":"02727757","journalAbbreviation":"Economics of Education Review","language":"en","page":"102184","source":"DOI.org (Crossref)","title":"Centralized college admissions and student composition","volume":"85","author":[{"family":"Machado","given":"Cecilia"},{"family":"Szerman","given":"Christiane"}],"issued":{"date-parts":[["2021",12]]}}}],"schema":"https://github.com/citation-style-language/schema/raw/master/csl-citation.json"} </w:instrText>
+      </w:r>
+      <w:r>
+        <w:fldChar w:fldCharType="separate"/>
+      </w:r>
+      <w:r>
+        <w:rPr>
+          <w:rFonts w:cs="Times New Roman"/>
+          <w:kern w:val="0"/>
+        </w:rPr>
+        <w:t>(</w:t>
+      </w:r>
+      <w:proofErr w:type="spellStart"/>
+      <w:r>
+        <w:rPr>
+          <w:rFonts w:cs="Times New Roman"/>
+          <w:kern w:val="0"/>
+        </w:rPr>
+        <w:t>Cabello</w:t>
+      </w:r>
+      <w:proofErr w:type="spellEnd"/>
+      <w:r>
+        <w:rPr>
+          <w:rFonts w:cs="Times New Roman"/>
+          <w:kern w:val="0"/>
+        </w:rPr>
+        <w:t xml:space="preserve"> </w:t>
+      </w:r>
+      <w:r>
+        <w:rPr>
+          <w:rFonts w:cs="Times New Roman"/>
+          <w:i/>
+          <w:iCs/>
+          <w:kern w:val="0"/>
+        </w:rPr>
+        <w:t>et al.</w:t>
+      </w:r>
+      <w:r>
+        <w:rPr>
+          <w:rFonts w:cs="Times New Roman"/>
+          <w:kern w:val="0"/>
+        </w:rPr>
+        <w:t xml:space="preserve">, 2021; Machado; </w:t>
+      </w:r>
+      <w:proofErr w:type="spellStart"/>
+      <w:r>
+        <w:rPr>
+          <w:rFonts w:cs="Times New Roman"/>
+          <w:kern w:val="0"/>
+        </w:rPr>
+        <w:t>Szerman</w:t>
+      </w:r>
+      <w:proofErr w:type="spellEnd"/>
+      <w:r>
+        <w:rPr>
+          <w:rFonts w:cs="Times New Roman"/>
+          <w:kern w:val="0"/>
+        </w:rPr>
+        <w:t>, 2021)</w:t>
+      </w:r>
+      <w:r>
+        <w:fldChar w:fldCharType="end"/>
+      </w:r>
+      <w:r>
+        <w:t xml:space="preserve">. De acordo com </w:t>
+      </w:r>
+      <w:proofErr w:type="spellStart"/>
+      <w:r>
+        <w:t>Zeidan</w:t>
+      </w:r>
+      <w:proofErr w:type="spellEnd"/>
+      <w:r>
+        <w:t xml:space="preserve"> </w:t>
+      </w:r>
+      <w:r>
+        <w:rPr>
+          <w:i/>
+          <w:iCs/>
+        </w:rPr>
+        <w:t>et al.</w:t>
+      </w:r>
+      <w:r>
+        <w:t xml:space="preserve"> </w:t>
+      </w:r>
+      <w:r>
+        <w:fldChar w:fldCharType="begin"/>
+      </w:r>
+      <w:r>
+        <w:instrText xml:space="preserve"> ADDIN ZOTERO_ITEM CSL_CITATION {"citationID":"lNOp1qXO","properties":{"formattedCitation":"(2023)","plainCitation":"(2023)","noteIndex":0},"citationItems":[{"id":149,"uris":["http://zotero.org/users/8713213/items/U6YISSHB"],"itemData":{"id":149,"type":"article","abstract":"This survey article provides insights regarding the future of aﬃrmative action by analyzing the implementation methods and the empirical evidence on the use of placement quotas in the Brazilian higher education system. All federal universities have required income and racial-based quotas in Brazil since 2012. Aﬃrmative action in federal universities is uniformly applied across the country, which makes evaluating its eﬀects particularly valuable. Aﬃrmative action improves the outcomes of targeted students. Speciﬁcally, race-based quotas raise the share of black students in federal universities, an eﬀect not observed with income-based quotas alone. Aﬃrmative action has downstream positive consequences for labor market outcomes. The results suggest that income and race-based quotas beneﬁciaries experience substantial long-term welfare beneﬁts. There is no evidence of mismatching or negative consequences for targeted students’ peers.","language":"en","note":"arXiv:2304.13936 [econ, q-fin]","number":"arXiv:2304.13936","publisher":"arXiv","source":"arXiv.org","title":"Racial and income-based affirmative action in higher education admissions: lessons from the Brazilian experience","title-short":"Racial and income-based affirmative action in higher education admissions","URL":"http://arxiv.org/abs/2304.13936","author":[{"family":"Zeidan","given":"Rodrigo"},{"family":"Almeida","given":"Silvio Luiz","non-dropping-particle":"de"},{"family":"Bó","given":"Inácio"},{"family":"Lewis Jr","given":"Neil"}],"accessed":{"date-parts":[["2023",6,17]]},"issued":{"date-parts":[["2023",4,26]]}},"suppress-author":true}],"schema":"https://github.com/citation-style-language/schema/raw/master/csl-citation.json"} </w:instrText>
+      </w:r>
+      <w:r>
+        <w:fldChar w:fldCharType="separate"/>
+      </w:r>
+      <w:r>
+        <w:rPr>
+          <w:noProof/>
+        </w:rPr>
+        <w:t>(2023)</w:t>
+      </w:r>
+      <w:r>
+        <w:fldChar w:fldCharType="end"/>
+      </w:r>
+      <w:r>
+        <w:t xml:space="preserve">, as restrições de tempo, os valores das taxas de inscrição e os custos de viagens limitariam o número de instituições que seria possível almejar, ocasionando, segundo Mello </w:t>
+      </w:r>
+      <w:r>
+        <w:fldChar w:fldCharType="begin"/>
+      </w:r>
+      <w:r>
+        <w:instrText xml:space="preserve"> ADDIN ZOTERO_ITEM CSL_CITATION {"citationID":"IKEf5MtS","properties":{"formattedCitation":"(2022)","plainCitation":"(2022)","noteIndex":0},"citationItems":[{"id":152,"uris":["http://zotero.org/users/8713213/items/U2TGDV84"],"itemData":{"id":152,"type":"article-journal","abstract":"I analyze how two reforms, introduced to expand college access in Brazil, impacted enrollments of low-SES students. The ﬁrst policy centralized applications in a nationwide platform (SISU) and the second expanded aﬃrmative action quotas (AA) to a uniform share of ﬁfty percent of vacancies oﬀered by degree. Results show that SISU changes enrollment decisions of high-SES students, crowding out low-SES groups from the least competitive degrees disproportionately. In contrast, AA increases enrollments of low-SES individuals not only mechanically, but also through behavioral responses. Finally, their interaction creates a complementary eﬀect, protecting the low-SES groups from the crowding-out of centralization.","container-title":"American Economic Journal: Economic Policy","DOI":"10.1257/pol.20190639","ISSN":"1945-7731, 1945-774X","issue":"3","journalAbbreviation":"American Economic Journal: Economic Policy","language":"en","page":"166-197","source":"DOI.org (Crossref)","title":"Centralized Admissions, Affirmative Action, and Access of Low-Income Students to Higher Education","volume":"14","author":[{"family":"Mello","given":"Ursula"}],"issued":{"date-parts":[["2022",8,1]]}},"suppress-author":true}],"schema":"https://github.com/citation-style-language/schema/raw/master/csl-citation.json"} </w:instrText>
+      </w:r>
+      <w:r>
+        <w:fldChar w:fldCharType="separate"/>
+      </w:r>
+      <w:r>
+        <w:rPr>
+          <w:noProof/>
+        </w:rPr>
+        <w:t>(2022)</w:t>
+      </w:r>
+      <w:r>
+        <w:fldChar w:fldCharType="end"/>
+      </w:r>
+      <w:r>
+        <w:t>, em um mercado de ensino altamente localizado e restrito.</w:t>
+      </w:r>
+    </w:p>
+    <w:p>
+      <w:r>
+        <w:t xml:space="preserve">De acordo com o Censo Escolar de 2010 </w:t>
+      </w:r>
+      <w:r>
+        <w:fldChar w:fldCharType="begin"/>
+      </w:r>
+      <w:r>
+        <w:instrText xml:space="preserve"> ADDIN ZOTERO_ITEM CSL_CITATION {"citationID":"UC05gebm","properties":{"formattedCitation":"(INEP, 2010)","plainCitation":"(INEP, 2010)","noteIndex":0},"citationItems":[{"id":1602,"uris":["http://zotero.org/users/8713213/items/H592874L"],"itemData":{"id":1602,"type":"speech","abstract":"Visão geral dos primeiros resultados","event-place":"Brasília - DF","publisher-place":"Brasília - DF","title":"Censo Escolar 2010: visão geral dos primeiros resultados","URL":"https://download.inep.gov.br/download/censo/2010/apresentacao_divulgacao_censo_2010.pdf","author":[{"literal":"INEP"}],"accessed":{"date-parts":[["2023",12,4]]},"issued":{"date-parts":[["2010",12,20]]}}}],"schema":"https://github.com/citation-style-language/schema/raw/master/csl-citation.json"} </w:instrText>
+      </w:r>
+      <w:r>
+        <w:fldChar w:fldCharType="separate"/>
+      </w:r>
+      <w:r>
+        <w:rPr>
+          <w:noProof/>
+        </w:rPr>
+        <w:t>(INEP, 2010)</w:t>
+      </w:r>
+      <w:r>
+        <w:fldChar w:fldCharType="end"/>
+      </w:r>
+      <w:r>
+        <w:t xml:space="preserve">, 85% dos alunos do ensino médio com idade entre 16 e 18 anos estavam matriculados em uma escola pública, enquanto que 14% dos alunos que ingressaram nas instituições públicas de ensino superior eram de escolas públicas </w:t>
+      </w:r>
+      <w:r>
+        <w:fldChar w:fldCharType="begin"/>
+      </w:r>
+      <w:r>
+        <w:instrText xml:space="preserve"> ADDIN ZOTERO_ITEM CSL_CITATION {"citationID":"Ct6GxnaB","properties":{"formattedCitation":"(INEP, 2012)","plainCitation":"(INEP, 2012)","noteIndex":0},"citationItems":[{"id":137,"uris":["http://zotero.org/users/8713213/items/HMUBV542"],"itemData":{"id":137,"type":"speech","event-place":"Brasília - DF","publisher-place":"Brasília - DF","title":"Resumo Técnico Censo da Educação Superior de 2010","URL":"https://download.inep.gov.br/download/superior/censo/2010/resumo_tecnico_censo_educacao_superior_2010.pdf","author":[{"literal":"INEP"}],"issued":{"date-parts":[["2012"]]}}}],"schema":"https://github.com/citation-style-language/schema/raw/master/csl-citation.json"} </w:instrText>
+      </w:r>
+      <w:r>
+        <w:fldChar w:fldCharType="separate"/>
+      </w:r>
+      <w:r>
+        <w:rPr>
+          <w:noProof/>
+        </w:rPr>
+        <w:t>(INEP, 2012)</w:t>
+      </w:r>
+      <w:r>
+        <w:fldChar w:fldCharType="end"/>
+      </w:r>
+      <w:r>
+        <w:t xml:space="preserve">, sendo que 9% estavam na faixa etária de 18 a 24 anos de idade </w:t>
+      </w:r>
+      <w:r>
+        <w:fldChar w:fldCharType="begin"/>
+      </w:r>
+      <w:r>
+        <w:instrText xml:space="preserve"> ADDIN ZOTERO_ITEM CSL_CITATION {"citationID":"abMQWgp2","properties":{"formattedCitation":"(INEP, 2023d)","plainCitation":"(INEP, 2023d)","noteIndex":0},"citationItems":[{"id":1598,"uris":["http://zotero.org/users/8713213/items/6FAKHCXR"],"itemData":{"id":1598,"type":"webpage","abstract":"Microdados do Censo da Educação Superior","container-title":"Instituto Nacional de Estudos e Pesquisas Educacionais Anísio Teixeira | Inep","language":"pt-br","title":"Microdados do Censo da Educação Superior","URL":"https://www.gov.br/inep/pt-br/acesso-a-informacao/dados-abertos/microdados/censo-da-educacao-superior","author":[{"literal":"INEP"}],"accessed":{"date-parts":[["2023",12,4]]},"issued":{"date-parts":[["2023"]]}}}],"schema":"https://github.com/citation-style-language/schema/raw/master/csl-citation.json"} </w:instrText>
+      </w:r>
+      <w:r>
+        <w:fldChar w:fldCharType="separate"/>
+      </w:r>
+      <w:r>
+        <w:rPr>
+          <w:noProof/>
+        </w:rPr>
+        <w:t>(INEP, 2023d)</w:t>
+      </w:r>
+      <w:r>
+        <w:fldChar w:fldCharType="end"/>
+      </w:r>
+      <w:r>
+        <w:t xml:space="preserve">. Ainda, 47% dos alunos de ensino médio não eram brancos e estudavam em escola pública, ao passo que somente 23% dos discentes do primeiro ano das instituições públicas brasileiras eram do mesmo grupo demográfico </w:t>
+      </w:r>
+      <w:r>
+        <w:fldChar w:fldCharType="begin"/>
+      </w:r>
+      <w:r>
+        <w:instrText xml:space="preserve"> ADDIN ZOTERO_ITEM CSL_CITATION {"citationID":"SK1FAdKA","properties":{"formattedCitation":"(Kamis; Pan; Seah, 2023; Mello, 2023)","plainCitation":"(Kamis; Pan; Seah, 2023; Mello, 2023)","noteIndex":0},"citationItems":[{"id":147,"uris":["http://zotero.org/users/8713213/items/QZMKSYBH"],"itemData":{"id":147,"type":"article-journal","abstract":"This paper examines the implications of college admissions criteria on students’ academic and non-academic performance in university and their labor market outcomes. We exploit a unique feature of the admissions system at a large university in Singapore, the National University of Singapore, that has two admission tracks – a regular admission track where admission is based exclusively on academic performance and a discretionary admission (DA) track where applicants can instead gain admission on the basis of demonstrated non-academic qualities. Comparing students admitted through each track, we find that DA students fare similarly in terms of academic performance in university as marginal students admitted through the regular route. However, they are significantly more likely to be involved in optional academic and non-academic college activities and earn substantially higher labor market earnings up to three years after graduation. These results are not driven by the DA process differentially selecting students on the basis of family background or unobserved academic ability.","container-title":"Economics of Education Review","DOI":"10.1016/j.econedurev.2022.102347","ISSN":"02727757","journalAbbreviation":"Economics of Education Review","language":"en","page":"102347","source":"DOI.org (Crossref)","title":"Do college admissions criteria matter? Evidence from discretionary vs. grade-based admission policies","title-short":"Do college admissions criteria matter?","volume":"92","author":[{"family":"Kamis","given":"Rais"},{"family":"Pan","given":"Jessica"},{"family":"Seah","given":"Kelvin Kc"}],"issued":{"date-parts":[["2023",2]]}}},{"id":144,"uris":["http://zotero.org/users/8713213/items/VMZVK4T7"],"itemData":{"id":144,"type":"article-journal","abstract":"Race-neutral aﬃrmative action in higher education has gained importance following the controversies over their race-based alternatives. In many settings, these interventions use a school-based criterion that selects beneﬁciaries relative to their peers. Exploiting a nationwide quota policy in Brazil that reserved a large share of vacancies in higher education for publicschool students, I show that the reform increases the private-to-public school transitions, especially among students of low-performing private schools. In addition to a direct decrease in returns of the private-school investment, spillovers on indirectly exposed cohorts and general equilibrium eﬀects in the school system might also explain the results.","container-title":"Journal of Public Economics","DOI":"10.1016/j.jpubeco.2023.104824","ISSN":"00472727","journalAbbreviation":"Journal of Public Economics","language":"en","page":"104824","source":"DOI.org (Crossref)","title":"Affirmative action and the choice of schools","volume":"219","author":[{"family":"Mello","given":"Ursula"}],"issued":{"date-parts":[["2023",3]]}}}],"schema":"https://github.com/citation-style-language/schema/raw/master/csl-citation.json"} </w:instrText>
+      </w:r>
+      <w:r>
+        <w:fldChar w:fldCharType="separate"/>
+      </w:r>
+      <w:r>
+        <w:rPr>
+          <w:noProof/>
+        </w:rPr>
+        <w:t>(Kamis; Pan; Seah, 2023; Mello, 2023)</w:t>
+      </w:r>
+      <w:r>
+        <w:fldChar w:fldCharType="end"/>
+      </w:r>
+      <w:r>
+        <w:t>.</w:t>
+      </w:r>
+    </w:p>
+    <w:p>
+      <w:r>
+        <w:t xml:space="preserve">Com o objetivo de democratizar o acesso às instituições públicas de ensino superior, a partir de 2008, o </w:t>
+      </w:r>
+      <w:r>
+        <w:rPr>
+          <w:highlight w:val="yellow"/>
+        </w:rPr>
+        <w:t>Ministério da Educação (ou MEC?)</w:t>
+      </w:r>
+      <w:r>
+        <w:t xml:space="preserve"> introduziu uma série de reformas, sendo as mais importantes: a reformulação do Exame Nacional do Ensino Médio (ENEM), em 2009 e, no ano seguinte, a criação do Sistema de Seleção Unificada (SISU), uma plataforma virtual e centralizada responsável pela admissão nas universidades públicas federais e estaduais </w:t>
+      </w:r>
+      <w:r>
+        <w:fldChar w:fldCharType="begin"/>
+      </w:r>
+      <w:r>
+        <w:instrText xml:space="preserve"> ADDIN ZOTERO_ITEM CSL_CITATION {"citationID":"pKToOuCm","properties":{"formattedCitation":"(Machado; Szerman, 2021)","plainCitation":"(Machado; Szerman, 2021)","noteIndex":0},"citationItems":[{"id":156,"uris":["http://zotero.org/users/8713213/items/7TNKP5M9"],"itemData":{"id":156,"type":"article-journal","abstract":"Education markets are increasingly switching to centralized admission systems. However, empirical evidence of the effects of these transitions is scarce. We examine the consequences of introducing centralized admissions in the higher education market in Brazil. Using detailed administrative data, we exploit the staggered adoption of a centralized clearinghouse across institutions to investigate the impacts on student composition. Consistent with lower application frictions and higher competition, we find that centralization is associated with a decline in the share of female students and an increase in the average age of students. We also document that institutions under the centralized assignment attract students from other locations and with higher test scores. We present sug­ gestive evidence that centralization increases stratification of institutions by quality, widening the gap between low and high quality institutions.","container-title":"Economics of Education Review","DOI":"10.1016/j.econedurev.2021.102184","ISSN":"02727757","journalAbbreviation":"Economics of Education Review","language":"en","page":"102184","source":"DOI.org (Crossref)","title":"Centralized college admissions and student composition","volume":"85","author":[{"family":"Machado","given":"Cecilia"},{"family":"Szerman","given":"Christiane"}],"issued":{"date-parts":[["2021",12]]}}}],"schema":"https://github.com/citation-style-language/schema/raw/master/csl-citation.json"} </w:instrText>
+      </w:r>
+      <w:r>
+        <w:fldChar w:fldCharType="separate"/>
+      </w:r>
+      <w:r>
+        <w:rPr>
+          <w:noProof/>
+        </w:rPr>
+        <w:t>(Machado; Szerman, 2021)</w:t>
+      </w:r>
+      <w:r>
+        <w:fldChar w:fldCharType="end"/>
+      </w:r>
+      <w:r>
+        <w:t>.</w:t>
+      </w:r>
+    </w:p>
+    <w:p>
+      <w:pPr>
+        <w:rPr>
+          <w:rFonts w:cs="Arial"/>
+        </w:rPr>
+      </w:pPr>
+      <w:r>
+        <w:t xml:space="preserve">Criado em 1998, por meio da Portaria </w:t>
+      </w:r>
+      <w:r>
+        <w:rPr>
+          <w:rFonts w:cs="Arial"/>
+        </w:rPr>
+        <w:t>nº</w:t>
+      </w:r>
+      <w:r>
+        <w:rPr>
+          <w:rFonts w:cs="Arial"/>
+        </w:rPr>
+        <w:t xml:space="preserve"> 438 do MEC</w:t>
+      </w:r>
+      <w:r>
+        <w:rPr>
+          <w:rStyle w:val="Refdenotaderodap"/>
+          <w:rFonts w:cs="Arial"/>
+        </w:rPr>
+        <w:footnoteReference w:id="4"/>
+      </w:r>
+      <w:r>
+        <w:rPr>
+          <w:rFonts w:cs="Arial"/>
+        </w:rPr>
+        <w:t>, o ENEM consistia em um exame opcional, realizado em um dia, para avaliar a qualidade do ensino médio brasileiro. Compreendia um total de 63 questões de múltipla escolha e uma redação, sendo entendido como um exame menos exigente quando comparado com o vestibular.</w:t>
+      </w:r>
+    </w:p>
+    <w:p>
+      <w:pPr>
+        <w:rPr>
+          <w:rFonts w:cs="Arial"/>
+        </w:rPr>
+      </w:pPr>
+      <w:r>
+        <w:rPr>
+          <w:rFonts w:cs="Arial"/>
+        </w:rPr>
+        <w:t xml:space="preserve">Em 2009, </w:t>
+      </w:r>
+      <w:r>
+        <w:rPr>
+          <w:rFonts w:cs="Arial"/>
+        </w:rPr>
+        <w:t xml:space="preserve">com a reformulação, o exame tornou-se mais rigoroso, com um conteúdo que engloba o currículo nacional obrigatório do ensino médio, a fim de potencializar sua utilização como meio de seleção para as instituições públicas de ensino superior. Realizado simultaneamente em todo o país, em dois dias, </w:t>
+      </w:r>
+      <w:r>
+        <w:rPr>
+          <w:rFonts w:cs="Arial"/>
+        </w:rPr>
+        <w:lastRenderedPageBreak/>
+        <w:t xml:space="preserve">uma vez por ano ao final do calendário escolar, com 180 questões de múltipla escolha (divididas entre Linguagens, Códigos e suas Tecnologias, Ciências Humanas e suas Tecnologias e Ciências da Natureza e suas Tecnologias) e uma redação, a nova estrutura assemelha-se as mais concorridas avaliações de ingresso às universidades </w:t>
+      </w:r>
+      <w:r>
+        <w:rPr>
+          <w:rFonts w:cs="Arial"/>
+        </w:rPr>
+        <w:fldChar w:fldCharType="begin"/>
+      </w:r>
+      <w:r>
+        <w:rPr>
+          <w:rFonts w:cs="Arial"/>
+        </w:rPr>
+        <w:instrText xml:space="preserve"> ADDIN ZOTERO_ITEM CSL_CITATION {"citationID":"H022cdw3","properties":{"formattedCitation":"(Machado; Szerman, 2021; Melo; Suzuki, 2021)","plainCitation":"(Machado; Szerman, 2021; Melo; Suzuki, 2021)","noteIndex":0},"citationItems":[{"id":156,"uris":["http://zotero.org/users/8713213/items/7TNKP5M9"],"itemData":{"id":156,"type":"article-journal","abstract":"Education markets are increasingly switching to centralized admission systems. However, empirical evidence of the effects of these transitions is scarce. We examine the consequences of introducing centralized admissions in the higher education market in Brazil. Using detailed administrative data, we exploit the staggered adoption of a centralized clearinghouse across institutions to investigate the impacts on student composition. Consistent with lower application frictions and higher competition, we find that centralization is associated with a decline in the share of female students and an increase in the average age of students. We also document that institutions under the centralized assignment attract students from other locations and with higher test scores. We present sug­ gestive evidence that centralization increases stratification of institutions by quality, widening the gap between low and high quality institutions.","container-title":"Economics of Education Review","DOI":"10.1016/j.econedurev.2021.102184","ISSN":"02727757","journalAbbreviation":"Economics of Education Review","language":"en","page":"102184","source":"DOI.org (Crossref)","title":"Centralized college admissions and student composition","volume":"85","author":[{"family":"Machado","given":"Cecilia"},{"family":"Szerman","given":"Christiane"}],"issued":{"date-parts":[["2021",12]]}}},{"id":135,"uris":["http://zotero.org/users/8713213/items/WNVIRPGS"],"itemData":{"id":135,"type":"article-journal","abstract":"Standardized exams are a popular measure of education quality. However, there is increasing concern and evidence on the negative eﬀects of external factors, such as pollution and temperature, on exam performance. In our paper, we provide the ﬁrst empirical evidence on how the exam stakes aﬀect the sensitivity of performance to temperature. We explore a unique context in which the stakes of a large-scale standardized exam change from relatively low to high. We use within-individual variations in exam scores of millions of exam takers in Brazil and temperature across two exam days. We ﬁnd that a one standard deviation increase in temperature during the exam decreases the average exam score by 0.036 s.d. Exploring time and geographical variation on exam stakes, we ﬁnd that the higher the stakes, the smaller the eﬀects of temperature on exam performance. Our results suggest that eﬀort is an important channel through which temperature aﬀects exam performance. In a high-stakes environment, exam takers exert more eﬀort, counterbalancing an otherwise important temperature eﬀect in a low-stakes setting.","language":"en","source":"Zotero","title":"Temperature, eﬀort, and achievement: Evidence from a large-scale standardized exam in Brazil","author":[{"family":"Melo","given":"Ana Paula"},{"family":"Suzuki","given":"Mizuhiro"}],"issued":{"date-parts":[["2021"]]}}}],"schema":"https://github.com/citation-style-language/schema/raw/master/csl-citation.json"} </w:instrText>
+      </w:r>
+      <w:r>
+        <w:rPr>
+          <w:rFonts w:cs="Arial"/>
+        </w:rPr>
+        <w:fldChar w:fldCharType="separate"/>
+      </w:r>
+      <w:r>
+        <w:rPr>
+          <w:rFonts w:cs="Arial"/>
+          <w:noProof/>
+        </w:rPr>
+        <w:t>(Machado; Szerman, 2021; Melo; Suzuki, 2021)</w:t>
+      </w:r>
+      <w:r>
+        <w:rPr>
+          <w:rFonts w:cs="Arial"/>
+        </w:rPr>
+        <w:fldChar w:fldCharType="end"/>
+      </w:r>
+      <w:r>
+        <w:rPr>
+          <w:rFonts w:cs="Arial"/>
+        </w:rPr>
+        <w:t>.</w:t>
+      </w:r>
+    </w:p>
+    <w:p>
+      <w:pPr>
+        <w:rPr>
+          <w:rFonts w:cs="Arial"/>
+        </w:rPr>
+      </w:pPr>
+      <w:r>
+        <w:rPr>
+          <w:rFonts w:cs="Arial"/>
+        </w:rPr>
+        <w:t xml:space="preserve">Dada a sua relevância para o ingresso nas instituições públicas, o número de inscritos no ENEM apresentou um aumento expressivo </w:t>
+      </w:r>
+      <w:r>
+        <w:rPr>
+          <w:rFonts w:cs="Arial"/>
+        </w:rPr>
+        <w:fldChar w:fldCharType="begin"/>
+      </w:r>
+      <w:r>
+        <w:rPr>
+          <w:rFonts w:cs="Arial"/>
+        </w:rPr>
+        <w:instrText xml:space="preserve"> ADDIN ZOTERO_ITEM CSL_CITATION {"citationID":"tOZNNhI0","properties":{"formattedCitation":"(Machado; Szerman, 2021)","plainCitation":"(Machado; Szerman, 2021)","noteIndex":0},"citationItems":[{"id":156,"uris":["http://zotero.org/users/8713213/items/7TNKP5M9"],"itemData":{"id":156,"type":"article-journal","abstract":"Education markets are increasingly switching to centralized admission systems. However, empirical evidence of the effects of these transitions is scarce. We examine the consequences of introducing centralized admissions in the higher education market in Brazil. Using detailed administrative data, we exploit the staggered adoption of a centralized clearinghouse across institutions to investigate the impacts on student composition. Consistent with lower application frictions and higher competition, we find that centralization is associated with a decline in the share of female students and an increase in the average age of students. We also document that institutions under the centralized assignment attract students from other locations and with higher test scores. We present sug­ gestive evidence that centralization increases stratification of institutions by quality, widening the gap between low and high quality institutions.","container-title":"Economics of Education Review","DOI":"10.1016/j.econedurev.2021.102184","ISSN":"02727757","journalAbbreviation":"Economics of Education Review","language":"en","page":"102184","source":"DOI.org (Crossref)","title":"Centralized college admissions and student composition","volume":"85","author":[{"family":"Machado","given":"Cecilia"},{"family":"Szerman","given":"Christiane"}],"issued":{"date-parts":[["2021",12]]}}}],"schema":"https://github.com/citation-style-language/schema/raw/master/csl-citation.json"} </w:instrText>
+      </w:r>
+      <w:r>
+        <w:rPr>
+          <w:rFonts w:cs="Arial"/>
+        </w:rPr>
+        <w:fldChar w:fldCharType="separate"/>
+      </w:r>
+      <w:r>
+        <w:rPr>
+          <w:rFonts w:cs="Arial"/>
+          <w:noProof/>
+        </w:rPr>
+        <w:t>(Machado; Szerman, 2021)</w:t>
+      </w:r>
+      <w:r>
+        <w:rPr>
+          <w:rFonts w:cs="Arial"/>
+        </w:rPr>
+        <w:fldChar w:fldCharType="end"/>
+      </w:r>
+      <w:r>
+        <w:rPr>
+          <w:rFonts w:cs="Arial"/>
+        </w:rPr>
+        <w:t xml:space="preserve">. Na sua última edição, em 2023, o número de inscritos atingiu 3,9 milhões </w:t>
+      </w:r>
+      <w:r>
+        <w:rPr>
+          <w:rFonts w:cs="Arial"/>
+        </w:rPr>
+        <w:fldChar w:fldCharType="begin"/>
+      </w:r>
+      <w:r>
+        <w:rPr>
+          <w:rFonts w:cs="Arial"/>
+        </w:rPr>
+        <w:instrText xml:space="preserve"> ADDIN ZOTERO_ITEM CSL_CITATION {"citationID":"1fDEVjNS","properties":{"formattedCitation":"(INEP, 2023a)","plainCitation":"(INEP, 2023a)","noteIndex":0},"citationItems":[{"id":1564,"uris":["http://zotero.org/users/8713213/items/3KEQLK2G"],"itemData":{"id":1564,"type":"webpage","abstract":"Total de inscrições aumenta em relação ao biênio anterior e indica retomada na participação de estudantes; 63% vão fazer de graça. Mulheres são maioria","container-title":"Instituto Nacional de Estudos e Pesquisas Educacionais Anísio Teixeira | Inep","language":"pt-br","title":"3,9 milhões estão inscritos no Enem 2023","URL":"https://www.gov.br/inep/pt-br/assuntos/noticias/enem/3-9-milhoes-estao-inscritos-no-enem-2023","author":[{"literal":"INEP"}],"accessed":{"date-parts":[["2023",12,1]]},"issued":{"date-parts":[["2023"]]}}}],"schema":"https://github.com/citation-style-language/schema/raw/master/csl-citation.json"} </w:instrText>
+      </w:r>
+      <w:r>
+        <w:rPr>
+          <w:rFonts w:cs="Arial"/>
+        </w:rPr>
+        <w:fldChar w:fldCharType="separate"/>
+      </w:r>
+      <w:r>
+        <w:rPr>
+          <w:rFonts w:cs="Arial"/>
+          <w:noProof/>
+        </w:rPr>
+        <w:t>(INEP, 2023a)</w:t>
+      </w:r>
+      <w:r>
+        <w:rPr>
+          <w:rFonts w:cs="Arial"/>
+        </w:rPr>
+        <w:fldChar w:fldCharType="end"/>
+      </w:r>
+      <w:r>
+        <w:rPr>
+          <w:rFonts w:cs="Arial"/>
+        </w:rPr>
+        <w:t xml:space="preserve">, um valor 20 vezes superior à sua primeira edição, em 1998, que teve pouco mais de 157 participantes </w:t>
+      </w:r>
+      <w:r>
+        <w:rPr>
+          <w:rFonts w:cs="Arial"/>
+        </w:rPr>
+        <w:fldChar w:fldCharType="begin"/>
+      </w:r>
+      <w:r>
+        <w:rPr>
+          <w:rFonts w:cs="Arial"/>
+        </w:rPr>
+        <w:instrText xml:space="preserve"> ADDIN ZOTERO_ITEM CSL_CITATION {"citationID":"I6arNrfo","properties":{"formattedCitation":"(INEP, 2006)","plainCitation":"(INEP, 2006)","noteIndex":0},"citationItems":[{"id":1605,"uris":["http://zotero.org/users/8713213/items/EHLRJ79Y"],"itemData":{"id":1605,"type":"webpage","abstract":"Desde que foi instituído, em 1998, o Exame Nacional do Ensino Médio, o Enem, passou de 157.221 inscritos para 3.731.925, em 2006. Um número...","language":"pt-br","title":"Inscrições no Enem crescem 20 vezes desde 1998","URL":"http://portal.mec.gov.br/ultimas-noticias/201-266094987/6881-sp-1649249425","author":[{"literal":"INEP"}],"accessed":{"date-parts":[["2023",12,4]]},"issued":{"date-parts":[["2006"]]}}}],"schema":"https://github.com/citation-style-language/schema/raw/master/csl-citation.json"} </w:instrText>
+      </w:r>
+      <w:r>
+        <w:rPr>
+          <w:rFonts w:cs="Arial"/>
+        </w:rPr>
+        <w:fldChar w:fldCharType="separate"/>
+      </w:r>
+      <w:r>
+        <w:rPr>
+          <w:rFonts w:cs="Arial"/>
+          <w:noProof/>
+        </w:rPr>
+        <w:t>(INEP, 2006)</w:t>
+      </w:r>
+      <w:r>
+        <w:rPr>
+          <w:rFonts w:cs="Arial"/>
+        </w:rPr>
+        <w:fldChar w:fldCharType="end"/>
+      </w:r>
+      <w:r>
+        <w:rPr>
+          <w:rFonts w:cs="Arial"/>
+        </w:rPr>
+        <w:t xml:space="preserve">. O recorde de candidatos inscritos é da edição de 2014, com 8,7 milhões </w:t>
+      </w:r>
+      <w:r>
+        <w:rPr>
+          <w:rFonts w:cs="Arial"/>
+        </w:rPr>
+        <w:fldChar w:fldCharType="begin"/>
+      </w:r>
+      <w:r>
+        <w:rPr>
+          <w:rFonts w:cs="Arial"/>
+        </w:rPr>
+        <w:instrText xml:space="preserve"> ADDIN ZOTERO_ITEM CSL_CITATION {"citationID":"fwrMftFl","properties":{"formattedCitation":"(INEP, 2023c)","plainCitation":"(INEP, 2023c)","noteIndex":0},"citationItems":[{"id":1607,"uris":["http://zotero.org/users/8713213/items/8ITRDSRC"],"itemData":{"id":1607,"type":"webpage","abstract":"Sinopses Estatísticas do Exame Nacional do Ensino Médio","container-title":"Instituto Nacional de Estudos e Pesquisas Educacionais Anísio Teixeira | Inep","language":"pt-br","title":"Enem: sinopses estatísticas do Exame Nacional do Ensino Médio","URL":"https://www.gov.br/inep/pt-br/acesso-a-informacao/dados-abertos/sinopses-estatisticas/enem","author":[{"literal":"INEP"}],"accessed":{"date-parts":[["2023",12,4]]},"issued":{"date-parts":[["2023"]]}}}],"schema":"https://github.com/citation-style-language/schema/raw/master/csl-citation.json"} </w:instrText>
+      </w:r>
+      <w:r>
+        <w:rPr>
+          <w:rFonts w:cs="Arial"/>
+        </w:rPr>
+        <w:fldChar w:fldCharType="separate"/>
+      </w:r>
+      <w:r>
+        <w:rPr>
+          <w:rFonts w:cs="Arial"/>
+          <w:noProof/>
+        </w:rPr>
+        <w:t>(INEP, 2023c)</w:t>
+      </w:r>
+      <w:r>
+        <w:rPr>
+          <w:rFonts w:cs="Arial"/>
+        </w:rPr>
+        <w:fldChar w:fldCharType="end"/>
+      </w:r>
+      <w:r>
+        <w:rPr>
+          <w:rFonts w:cs="Arial"/>
+        </w:rPr>
+        <w:t xml:space="preserve">. </w:t>
+      </w:r>
+      <w:r>
+        <w:rPr>
+          <w:rFonts w:cs="Arial"/>
+        </w:rPr>
+        <w:t xml:space="preserve">O </w:t>
+      </w:r>
+      <w:r>
+        <w:rPr>
+          <w:rFonts w:cs="Arial"/>
+        </w:rPr>
+        <w:fldChar w:fldCharType="begin"/>
+      </w:r>
+      <w:r>
+        <w:rPr>
+          <w:rFonts w:cs="Arial"/>
+        </w:rPr>
+        <w:instrText xml:space="preserve"> REF _Ref163639996 \h </w:instrText>
+      </w:r>
+      <w:r>
+        <w:rPr>
+          <w:rFonts w:cs="Arial"/>
+        </w:rPr>
+      </w:r>
+      <w:r>
+        <w:rPr>
+          <w:rFonts w:cs="Arial"/>
+        </w:rPr>
+        <w:fldChar w:fldCharType="separate"/>
+      </w:r>
+      <w:r>
+        <w:t>Grá</w:t>
+      </w:r>
+      <w:r>
+        <w:t>f</w:t>
+      </w:r>
+      <w:r>
+        <w:t>ic</w:t>
+      </w:r>
+      <w:r>
+        <w:t>o</w:t>
+      </w:r>
+      <w:r>
+        <w:t xml:space="preserve"> </w:t>
+      </w:r>
+      <w:r>
+        <w:rPr>
+          <w:noProof/>
+        </w:rPr>
+        <w:t>1</w:t>
+      </w:r>
+      <w:r>
+        <w:rPr>
+          <w:rFonts w:cs="Arial"/>
+        </w:rPr>
+        <w:fldChar w:fldCharType="end"/>
+      </w:r>
+      <w:r>
+        <w:rPr>
+          <w:rFonts w:cs="Arial"/>
+        </w:rPr>
+        <w:t xml:space="preserve"> </w:t>
+      </w:r>
+      <w:r>
+        <w:rPr>
+          <w:rFonts w:cs="Arial"/>
+        </w:rPr>
+        <w:t>ilustra a evolução do número de inscritos do exame e destaca dois saltos: o primeiro, em 2004, com a criação do Programa Universidade para Todos (PROUNI); e o segundo, em 2010, com a implantação do SISU.</w:t>
+      </w:r>
+    </w:p>
+    <w:p>
+      <w:pPr>
+        <w:rPr>
+          <w:rFonts w:cs="Arial"/>
+        </w:rPr>
+      </w:pPr>
+    </w:p>
+    <w:p>
+      <w:pPr>
+        <w:pStyle w:val="SemEspaamento"/>
+      </w:pPr>
+      <w:bookmarkStart w:id="0" w:name="_Ref163639996"/>
+      <w:r>
+        <w:t xml:space="preserve">Gráfico </w:t>
+      </w:r>
+      <w:r>
+        <w:fldChar w:fldCharType="begin"/>
+      </w:r>
+      <w:r>
+        <w:instrText xml:space="preserve"> SEQ Gráfico \* ARABIC </w:instrText>
+      </w:r>
+      <w:r>
+        <w:fldChar w:fldCharType="separate"/>
+      </w:r>
+      <w:r>
+        <w:rPr>
+          <w:noProof/>
+        </w:rPr>
+        <w:t>1</w:t>
+      </w:r>
+      <w:r>
+        <w:fldChar w:fldCharType="end"/>
+      </w:r>
+      <w:bookmarkEnd w:id="0"/>
+      <w:r>
+        <w:t xml:space="preserve"> – A evolução do ENEM</w:t>
+      </w:r>
+    </w:p>
+    <w:p>
+      <w:pPr>
+        <w:keepNext/>
         <w:ind w:firstLine="0"/>
-      </w:pPr>
-    </w:p>
+        <w:jc w:val="center"/>
+      </w:pPr>
+      <w:r>
+        <w:rPr>
+          <w:noProof/>
+        </w:rPr>
+        <w:drawing>
+          <wp:inline distT="0" distB="0" distL="0" distR="0" wp14:anchorId="70767BFD" wp14:editId="535175CE">
+            <wp:extent cx="4247722" cy="2548467"/>
+            <wp:effectExtent l="0" t="0" r="0" b="4445"/>
+            <wp:docPr id="737053160" name="Imagem 2" descr="Gráfico, Gráfico de linhas&#10;&#10;Descrição gerada automaticamente"/>
+            <wp:cNvGraphicFramePr>
+              <a:graphicFrameLocks xmlns:a="http://schemas.openxmlformats.org/drawingml/2006/main" noChangeAspect="1"/>
+            </wp:cNvGraphicFramePr>
+            <a:graphic xmlns:a="http://schemas.openxmlformats.org/drawingml/2006/main">
+              <a:graphicData uri="http://schemas.openxmlformats.org/drawingml/2006/picture">
+                <pic:pic xmlns:pic="http://schemas.openxmlformats.org/drawingml/2006/picture">
+                  <pic:nvPicPr>
+                    <pic:cNvPr id="737053160" name="Imagem 2" descr="Gráfico, Gráfico de linhas&#10;&#10;Descrição gerada automaticamente"/>
+                    <pic:cNvPicPr/>
+                  </pic:nvPicPr>
+                  <pic:blipFill>
+                    <a:blip r:embed="rId8" cstate="print">
+                      <a:extLst>
+                        <a:ext uri="{28A0092B-C50C-407E-A947-70E740481C1C}">
+                          <a14:useLocalDpi xmlns:a14="http://schemas.microsoft.com/office/drawing/2010/main" val="0"/>
+                        </a:ext>
+                      </a:extLst>
+                    </a:blip>
+                    <a:stretch>
+                      <a:fillRect/>
+                    </a:stretch>
+                  </pic:blipFill>
+                  <pic:spPr>
+                    <a:xfrm>
+                      <a:off x="0" y="0"/>
+                      <a:ext cx="4296454" cy="2577704"/>
+                    </a:xfrm>
+                    <a:prstGeom prst="rect">
+                      <a:avLst/>
+                    </a:prstGeom>
+                  </pic:spPr>
+                </pic:pic>
+              </a:graphicData>
+            </a:graphic>
+          </wp:inline>
+        </w:drawing>
+      </w:r>
+    </w:p>
+    <w:p>
+      <w:pPr>
+        <w:pStyle w:val="Legenda"/>
+      </w:pPr>
+      <w:r>
+        <w:t xml:space="preserve">Fonte: </w:t>
+      </w:r>
+      <w:r>
+        <w:fldChar w:fldCharType="begin"/>
+      </w:r>
+      <w:r>
+        <w:instrText xml:space="preserve"> ADDIN ZOTERO_ITEM CSL_CITATION {"citationID":"6H6aXNy0","properties":{"formattedCitation":"(INEP, 2023c)","plainCitation":"(INEP, 2023c)","noteIndex":0},"citationItems":[{"id":1607,"uris":["http://zotero.org/users/8713213/items/8ITRDSRC"],"itemData":{"id":1607,"type":"webpage","abstract":"Sinopses Estatísticas do Exame Nacional do Ensino Médio","container-title":"Instituto Nacional de Estudos e Pesquisas Educacionais Anísio Teixeira | Inep","language":"pt-br","title":"Enem: sinopses estatísticas do Exame Nacional do Ensino Médio","URL":"https://www.gov.br/inep/pt-br/acesso-a-informacao/dados-abertos/sinopses-estatisticas/enem","author":[{"literal":"INEP"}],"accessed":{"date-parts":[["2023",12,4]]},"issued":{"date-parts":[["2023"]]}}}],"schema":"https://github.com/citation-style-language/schema/raw/master/csl-citation.json"} </w:instrText>
+      </w:r>
+      <w:r>
+        <w:fldChar w:fldCharType="separate"/>
+      </w:r>
+      <w:r>
+        <w:rPr>
+          <w:noProof/>
+        </w:rPr>
+        <w:t>(INEP, 2023c)</w:t>
+      </w:r>
+      <w:r>
+        <w:fldChar w:fldCharType="end"/>
+      </w:r>
+    </w:p>
+    <w:p/>
+    <w:p>
+      <w:r>
+        <w:t xml:space="preserve">Após a reformulação do ENEM, para o processo seletivo de 2010, o MEC implementou o SISU. Trata-se de uma plataforma de admissão centralizada, onde os institutos federais e estaduais de todo o país oferecem suas vagas, e os alunos se candidatam para as vagas oferecidas utilizando suas notas do ENEM. Com esse sistema, o MEC tem como objetivo a ampliação do acesso ao ensino superior e a mobilidade acadêmica </w:t>
+      </w:r>
+      <w:r>
+        <w:fldChar w:fldCharType="begin"/>
+      </w:r>
+      <w:r>
+        <w:instrText xml:space="preserve"> ADDIN ZOTERO_ITEM CSL_CITATION {"citationID":"al0CPLzj","properties":{"formattedCitation":"(Mello, 2022; Monteiro; Mazoto; Cunha, 2016)","plainCitation":"(Mello, 2022; Monteiro; Mazoto; Cunha, 2016)","noteIndex":0},"citationItems":[{"id":152,"uris":["http://zotero.org/users/8713213/items/U2TGDV84"],"itemData":{"id":152,"type":"article-journal","abstract":"I analyze how two reforms, introduced to expand college access in Brazil, impacted enrollments of low-SES students. The ﬁrst policy centralized applications in a nationwide platform (SISU) and the second expanded aﬃrmative action quotas (AA) to a uniform share of ﬁfty percent of vacancies oﬀered by degree. Results show that SISU changes enrollment decisions of high-SES students, crowding out low-SES groups from the least competitive degrees disproportionately. In contrast, AA increases enrollments of low-SES individuals not only mechanically, but also through behavioral responses. Finally, their interaction creates a complementary eﬀect, protecting the low-SES groups from the crowding-out of centralization.","container-title":"American Economic Journal: Economic Policy","DOI":"10.1257/pol.20190639","ISSN":"1945-7731, 1945-774X","issue":"3","journalAbbreviation":"American Economic Journal: Economic Policy","language":"en","page":"166-197","source":"DOI.org (Crossref)","title":"Centralized Admissions, Affirmative Action, and Access of Low-Income Students to Higher Education","volume":"14","author":[{"family":"Mello","given":"Ursula"}],"issued":{"date-parts":[["2022",8,1]]}}},{"id":153,"uris":["http://zotero.org/users/8713213/items/ICBQQ6LJ"],"itemData":{"id":153,"type":"article-journal","abstract":"Resumo: Um dos objetivos do Sisu é a democratização do acesso às universidades federais. Testamos se isto ocorreu na Unifal-MG, analisando o perfil dos ingressantes. Previmos que após a adoção do Sisu haveria mais alunos oriundos de famílias com menor poder aquisitivo, de cidades mais distantes, do ensino médio público e com pais com baixo grau de escolarização. Somente a previsão sobre aumento da abrangência geográfica dos ingressantes não se confirmou. Sugerimos então que o Sisu pode ter representado uma democratização no acesso à Universidade pela comunidade local. \n \nPalavras-chave: Ensino superior. Política educacional. Democratização. Perfil Socioeconômico.","container-title":"Educativa","DOI":"10.18224/educ.v19i1.5026","ISSN":"1983-7771, 1415-0492","issue":"1","journalAbbreviation":"EDUC","language":"pt","page":"297","source":"DOI.org (Crossref)","title":"Avaliação do Impacto da Adoção do Sisu sobre o Perfil Médio do Aluno da Unifal-Mg","volume":"19","author":[{"family":"Monteiro","given":"Elisa Manso"},{"family":"Mazoto","given":"Henrique Bonnard"},{"family":"Cunha","given":"Rogério Grassetto Teixeira Da"}],"issued":{"date-parts":[["2016",9,27]]}}}],"schema":"https://github.com/citation-style-language/schema/raw/master/csl-citation.json"} </w:instrText>
+      </w:r>
+      <w:r>
+        <w:fldChar w:fldCharType="separate"/>
+      </w:r>
+      <w:r>
+        <w:rPr>
+          <w:noProof/>
+        </w:rPr>
+        <w:t>(Mello, 2022; Monteiro; Mazoto; Cunha, 2016)</w:t>
+      </w:r>
+      <w:r>
+        <w:fldChar w:fldCharType="end"/>
+      </w:r>
+      <w:r>
+        <w:t>.</w:t>
+      </w:r>
+    </w:p>
+    <w:p>
+      <w:r>
+        <w:t xml:space="preserve">A inscrição é </w:t>
+      </w:r>
+      <w:r>
+        <w:rPr>
+          <w:i/>
+          <w:iCs/>
+        </w:rPr>
+        <w:t>on-line</w:t>
+      </w:r>
+      <w:r>
+        <w:t xml:space="preserve"> e gratuita, e apenas os candidatos que realizaram a prova do ENEM no ano anterior podem se inscrever na plataforma no ano corrente. O período de inscrição tem duração de quatro dias e, durante esse período, o candidato pode escolher até dois cursos (ou instituições) diferentes que estejam disponíveis no sistema. As notas de corte dependem do número de vagas disponíveis e da pontuação dos candidatos, sendo calculadas e divulgadas, diariamente, durante o período de inscrição. Assim, os candidatos podem alterar (ou manter) suas escolhas comparando as suas notas com as notas de corte divulgadas enquanto o sistema estiver disponível. Apenas a última escolha submetida à plataforma é validada </w:t>
+      </w:r>
+      <w:r>
+        <w:fldChar w:fldCharType="begin"/>
+      </w:r>
+      <w:r>
+        <w:instrText xml:space="preserve"> ADDIN ZOTERO_ITEM CSL_CITATION {"citationID":"uvsJUYVS","properties":{"formattedCitation":"(Machado; Szerman, 2021; Mello, 2022)","plainCitation":"(Machado; Szerman, 2021; Mello, 2022)","noteIndex":0},"citationItems":[{"id":156,"uris":["http://zotero.org/users/8713213/items/7TNKP5M9"],"itemData":{"id":156,"type":"article-journal","abstract":"Education markets are increasingly switching to centralized admission systems. However, empirical evidence of the effects of these transitions is scarce. We examine the consequences of introducing centralized admissions in the higher education market in Brazil. Using detailed administrative data, we exploit the staggered adoption of a centralized clearinghouse across institutions to investigate the impacts on student composition. Consistent with lower application frictions and higher competition, we find that centralization is associated with a decline in the share of female students and an increase in the average age of students. We also document that institutions under the centralized assignment attract students from other locations and with higher test scores. We present sug­ gestive evidence that centralization increases stratification of institutions by quality, widening the gap between low and high quality institutions.","container-title":"Economics of Education Review","DOI":"10.1016/j.econedurev.2021.102184","ISSN":"02727757","journalAbbreviation":"Economics of Education Review","language":"en","page":"102184","source":"DOI.org (Crossref)","title":"Centralized college admissions and student composition","volume":"85","author":[{"family":"Machado","given":"Cecilia"},{"family":"Szerman","given":"Christiane"}],"issued":{"date-parts":[["2021",12]]}}},{"id":152,"uris":["http://zotero.org/users/8713213/items/U2TGDV84"],"itemData":{"id":152,"type":"article-journal","abstract":"I analyze how two reforms, introduced to expand college access in Brazil, impacted enrollments of low-SES students. The ﬁrst policy centralized applications in a nationwide platform (SISU) and the second expanded aﬃrmative action quotas (AA) to a uniform share of ﬁfty percent of vacancies oﬀered by degree. Results show that SISU changes enrollment decisions of high-SES students, crowding out low-SES groups from the least competitive degrees disproportionately. In contrast, AA increases enrollments of low-SES individuals not only mechanically, but also through behavioral responses. Finally, their interaction creates a complementary eﬀect, protecting the low-SES groups from the crowding-out of centralization.","container-title":"American Economic Journal: Economic Policy","DOI":"10.1257/pol.20190639","ISSN":"1945-7731, 1945-774X","issue":"3","journalAbbreviation":"American Economic Journal: Economic Policy","language":"en","page":"166-197","source":"DOI.org (Crossref)","title":"Centralized Admissions, Affirmative Action, and Access of Low-Income Students to Higher Education","volume":"14","author":[{"family":"Mello","given":"Ursula"}],"issued":{"date-parts":[["2022",8,1]]}}}],"schema":"https://github.com/citation-style-language/schema/raw/master/csl-citation.json"} </w:instrText>
+      </w:r>
+      <w:r>
+        <w:fldChar w:fldCharType="separate"/>
+      </w:r>
+      <w:r>
+        <w:rPr>
+          <w:noProof/>
+        </w:rPr>
+        <w:t>(Machado; Szerman, 2021; Mello, 2022)</w:t>
+      </w:r>
+      <w:r>
+        <w:fldChar w:fldCharType="end"/>
+      </w:r>
+      <w:r>
+        <w:t>.</w:t>
+      </w:r>
+    </w:p>
+    <w:p>
+      <w:r>
+        <w:t xml:space="preserve">Apesar da descrença inicial, por parte de algumas instituições, sobre a capacidade de seleção do novo formato e da aplicabilidade de um exame de tamanha importância em âmbito nacional, tanto o ENEM quanto o SISU construíram uma sólida reputação. Logo, a adesão voluntária das instituições a esse sistema aumentou progressivamente, tornando-se o principal meio de ingresso das universidades no Brasil </w:t>
+      </w:r>
+      <w:r>
+        <w:fldChar w:fldCharType="begin"/>
+      </w:r>
+      <w:r>
+        <w:instrText xml:space="preserve"> ADDIN ZOTERO_ITEM CSL_CITATION {"citationID":"uPMmnrzG","properties":{"formattedCitation":"(Machado; Szerman, 2021; Mello, 2022)","plainCitation":"(Machado; Szerman, 2021; Mello, 2022)","noteIndex":0},"citationItems":[{"id":156,"uris":["http://zotero.org/users/8713213/items/7TNKP5M9"],"itemData":{"id":156,"type":"article-journal","abstract":"Education markets are increasingly switching to centralized admission systems. However, empirical evidence of the effects of these transitions is scarce. We examine the consequences of introducing centralized admissions in the higher education market in Brazil. Using detailed administrative data, we exploit the staggered adoption of a centralized clearinghouse across institutions to investigate the impacts on student composition. Consistent with lower application frictions and higher competition, we find that centralization is associated with a decline in the share of female students and an increase in the average age of students. We also document that institutions under the centralized assignment attract students from other locations and with higher test scores. We present sug­ gestive evidence that centralization increases stratification of institutions by quality, widening the gap between low and high quality institutions.","container-title":"Economics of Education Review","DOI":"10.1016/j.econedurev.2021.102184","ISSN":"02727757","journalAbbreviation":"Economics of Education Review","language":"en","page":"102184","source":"DOI.org (Crossref)","title":"Centralized college admissions and student composition","volume":"85","author":[{"family":"Machado","given":"Cecilia"},{"family":"Szerman","given":"Christiane"}],"issued":{"date-parts":[["2021",12]]}}},{"id":152,"uris":["http://zotero.org/users/8713213/items/U2TGDV84"],"itemData":{"id":152,"type":"article-journal","abstract":"I analyze how two reforms, introduced to expand college access in Brazil, impacted enrollments of low-SES students. The ﬁrst policy centralized applications in a nationwide platform (SISU) and the second expanded aﬃrmative action quotas (AA) to a uniform share of ﬁfty percent of vacancies oﬀered by degree. Results show that SISU changes enrollment decisions of high-SES students, crowding out low-SES groups from the least competitive degrees disproportionately. In contrast, AA increases enrollments of low-SES individuals not only mechanically, but also through behavioral responses. Finally, their interaction creates a complementary eﬀect, protecting the low-SES groups from the crowding-out of centralization.","container-title":"American Economic Journal: Economic Policy","DOI":"10.1257/pol.20190639","ISSN":"1945-7731, 1945-774X","issue":"3","journalAbbreviation":"American Economic Journal: Economic Policy","language":"en","page":"166-197","source":"DOI.org (Crossref)","title":"Centralized Admissions, Affirmative Action, and Access of Low-Income Students to Higher Education","volume":"14","author":[{"family":"Mello","given":"Ursula"}],"issued":{"date-parts":[["2022",8,1]]}}}],"schema":"https://github.com/citation-style-language/schema/raw/master/csl-citation.json"} </w:instrText>
+      </w:r>
+      <w:r>
+        <w:fldChar w:fldCharType="separate"/>
+      </w:r>
+      <w:r>
+        <w:rPr>
+          <w:noProof/>
+        </w:rPr>
+        <w:t>(Machado; Szerman, 2021; Mello, 2022)</w:t>
+      </w:r>
+      <w:r>
+        <w:fldChar w:fldCharType="end"/>
+      </w:r>
+      <w:r>
+        <w:t>.</w:t>
+      </w:r>
+    </w:p>
+    <w:p>
+      <w:r>
+        <w:t>Entre os anos de 2010 e 2022, o número de instituições públicas que utilizaram o sistema de admissão centralizada para selecionar seus alunos cresceu de 59 para 128, sendo que o ano de 2017 comportou o maior número de participações, com 132 instituições. Esse movimento pode ser observado na</w:t>
+      </w:r>
+      <w:r>
+        <w:t xml:space="preserve"> </w:t>
+      </w:r>
+      <w:r>
+        <w:lastRenderedPageBreak/>
+        <w:t xml:space="preserve">Figura </w:t>
+      </w:r>
+      <w:r>
+        <w:t>1</w:t>
+      </w:r>
+      <w:r>
+        <w:t xml:space="preserve"> que apresenta a quantidade e a distribuição geográfica</w:t>
+      </w:r>
+      <w:r>
+        <w:rPr>
+          <w:rStyle w:val="Refdenotaderodap"/>
+        </w:rPr>
+        <w:footnoteReference w:id="5"/>
+      </w:r>
+      <w:r>
+        <w:t xml:space="preserve"> das instituições que adotaram o SISU como meio de ingresso.</w:t>
+      </w:r>
+    </w:p>
+    <w:p/>
+    <w:p>
+      <w:pPr>
+        <w:pStyle w:val="SemEspaamento"/>
+      </w:pPr>
+      <w:r>
+        <w:t xml:space="preserve">Figura </w:t>
+      </w:r>
+      <w:r>
+        <w:fldChar w:fldCharType="begin"/>
+      </w:r>
+      <w:r>
+        <w:instrText xml:space="preserve"> SEQ Figura \* ARABIC </w:instrText>
+      </w:r>
+      <w:r>
+        <w:fldChar w:fldCharType="separate"/>
+      </w:r>
+      <w:r>
+        <w:rPr>
+          <w:noProof/>
+        </w:rPr>
+        <w:t>1</w:t>
+      </w:r>
+      <w:r>
+        <w:fldChar w:fldCharType="end"/>
+      </w:r>
+      <w:r>
+        <w:t xml:space="preserve"> - Mapa do Brasil com instituições de ensino superior que aderiram ao SISU 2010-2022</w:t>
+      </w:r>
+    </w:p>
+    <w:p>
+      <w:pPr>
+        <w:keepNext/>
+        <w:ind w:firstLine="0"/>
+        <w:jc w:val="center"/>
+      </w:pPr>
+      <w:r>
+        <w:rPr>
+          <w:noProof/>
+        </w:rPr>
+        <w:drawing>
+          <wp:inline distT="0" distB="0" distL="0" distR="0" wp14:anchorId="4BB627F3" wp14:editId="3AEFD2AA">
+            <wp:extent cx="3598333" cy="3598333"/>
+            <wp:effectExtent l="0" t="0" r="0" b="0"/>
+            <wp:docPr id="1421990963" name="Imagem 8" descr="Mapa&#10;&#10;Descrição gerada automaticamente"/>
+            <wp:cNvGraphicFramePr>
+              <a:graphicFrameLocks xmlns:a="http://schemas.openxmlformats.org/drawingml/2006/main" noChangeAspect="1"/>
+            </wp:cNvGraphicFramePr>
+            <a:graphic xmlns:a="http://schemas.openxmlformats.org/drawingml/2006/main">
+              <a:graphicData uri="http://schemas.openxmlformats.org/drawingml/2006/picture">
+                <pic:pic xmlns:pic="http://schemas.openxmlformats.org/drawingml/2006/picture">
+                  <pic:nvPicPr>
+                    <pic:cNvPr id="1421990963" name="Imagem 8" descr="Mapa&#10;&#10;Descrição gerada automaticamente"/>
+                    <pic:cNvPicPr/>
+                  </pic:nvPicPr>
+                  <pic:blipFill>
+                    <a:blip r:embed="rId9" cstate="print">
+                      <a:extLst>
+                        <a:ext uri="{28A0092B-C50C-407E-A947-70E740481C1C}">
+                          <a14:useLocalDpi xmlns:a14="http://schemas.microsoft.com/office/drawing/2010/main" val="0"/>
+                        </a:ext>
+                      </a:extLst>
+                    </a:blip>
+                    <a:stretch>
+                      <a:fillRect/>
+                    </a:stretch>
+                  </pic:blipFill>
+                  <pic:spPr>
+                    <a:xfrm>
+                      <a:off x="0" y="0"/>
+                      <a:ext cx="3622170" cy="3622170"/>
+                    </a:xfrm>
+                    <a:prstGeom prst="rect">
+                      <a:avLst/>
+                    </a:prstGeom>
+                  </pic:spPr>
+                </pic:pic>
+              </a:graphicData>
+            </a:graphic>
+          </wp:inline>
+        </w:drawing>
+      </w:r>
+    </w:p>
+    <w:p>
+      <w:pPr>
+        <w:pStyle w:val="Legenda"/>
+      </w:pPr>
+      <w:r>
+        <w:t xml:space="preserve">Fonte: </w:t>
+      </w:r>
+      <w:r>
+        <w:fldChar w:fldCharType="begin"/>
+      </w:r>
+      <w:r>
+        <w:instrText xml:space="preserve"> ADDIN ZOTERO_ITEM CSL_CITATION {"citationID":"rUOfcKGQ","properties":{"formattedCitation":"(MEC, 2023; Pereira; Goncalves, 2023)","plainCitation":"(MEC, 2023; Pereira; Goncalves, 2023)","noteIndex":0},"citationItems":[{"id":1566,"uris":["http://zotero.org/users/8713213/items/AABYU4ZN"],"itemData":{"id":1566,"type":"webpage","title":"SiSU - Sistema de Seleção Unificada","URL":"https://sisu.mec.gov.br/#/relatorio#onepage","author":[{"literal":"MEC"}],"accessed":{"date-parts":[["2023",12,2]]},"issued":{"date-parts":[["2023"]]}}},{"id":1568,"uris":["http://zotero.org/users/8713213/items/LCDR2I5G"],"itemData":{"id":1568,"type":"software","abstract":"The geobr package provides quick and easy access to official spatial data sets of Brazil. The syntax of all geobr functions operate on a simple logic that allows users to easily download a wide variety of data sets with updated geometries and harmonized attributes and geographic projections across geographies and years. This vignette presents a quick intro to geobr.","event-place":"Brasília - DF","publisher-place":"Brasília - DF","source":"R-Packages","title":"geobr: Download Official Spatial Data Sets of Brazil","URL":"https://github.com/ipeaGIT/geobr","version":"1.8.1","author":[{"family":"Pereira","given":"Rafael H. M."},{"family":"Goncalves","given":"Caio Nogueira"}],"accessed":{"date-parts":[["2023",12,2]]},"issued":{"date-parts":[["2023"]]}}}],"schema":"https://github.com/citation-style-language/schema/raw/master/csl-citation.json"} </w:instrText>
+      </w:r>
+      <w:r>
+        <w:fldChar w:fldCharType="separate"/>
+      </w:r>
+      <w:r>
+        <w:t>(MEC, 2023; Pereira; Goncalves, 2023)</w:t>
+      </w:r>
+      <w:r>
+        <w:fldChar w:fldCharType="end"/>
+      </w:r>
+    </w:p>
+    <w:p/>
+    <w:p>
+      <w:pPr>
+        <w:pStyle w:val="Ttulo1"/>
+      </w:pPr>
+      <w:r>
+        <w:t>Revisão da Literatura</w:t>
+      </w:r>
+    </w:p>
+    <w:p/>
+    <w:p>
+      <w:r>
+        <w:t xml:space="preserve">A criação do SISU é uma política educacional amplamente difundida sob o argumento de que elas fornecem acesso mais abrangente aos candidatos e produzem melhores resultados </w:t>
+      </w:r>
+      <w:r>
+        <w:fldChar w:fldCharType="begin"/>
+      </w:r>
+      <w:r>
+        <w:instrText xml:space="preserve"> ADDIN ZOTERO_ITEM CSL_CITATION {"citationID":"6668zg60","properties":{"formattedCitation":"(Machado; Szerman, 2021)","plainCitation":"(Machado; Szerman, 2021)","noteIndex":0},"citationItems":[{"id":156,"uris":["http://zotero.org/users/8713213/items/7TNKP5M9"],"itemData":{"id":156,"type":"article-journal","abstract":"Education markets are increasingly switching to centralized admission systems. However, empirical evidence of the effects of these transitions is scarce. We examine the consequences of introducing centralized admissions in the higher education market in Brazil. Using detailed administrative data, we exploit the staggered adoption of a centralized clearinghouse across institutions to investigate the impacts on student composition. Consistent with lower application frictions and higher competition, we find that centralization is associated with a decline in the share of female students and an increase in the average age of students. We also document that institutions under the centralized assignment attract students from other locations and with higher test scores. We present sug­ gestive evidence that centralization increases stratification of institutions by quality, widening the gap between low and high quality institutions.","container-title":"Economics of Education Review","DOI":"10.1016/j.econedurev.2021.102184","ISSN":"02727757","journalAbbreviation":"Economics of Education Review","language":"en","page":"102184","source":"DOI.org (Crossref)","title":"Centralized college admissions and student composition","volume":"85","author":[{"family":"Machado","given":"Cecilia"},{"family":"Szerman","given":"Christiane"}],"issued":{"date-parts":[["2021",12]]}}}],"schema":"https://github.com/citation-style-language/schema/raw/master/csl-citation.json"} </w:instrText>
+      </w:r>
+      <w:r>
+        <w:fldChar w:fldCharType="separate"/>
+      </w:r>
+      <w:r>
+        <w:rPr>
+          <w:noProof/>
+        </w:rPr>
+        <w:t>(Machado; Szerman, 2021)</w:t>
+      </w:r>
+      <w:r>
+        <w:fldChar w:fldCharType="end"/>
+      </w:r>
+      <w:r>
+        <w:t xml:space="preserve">. Isso é possível em razão da disponibilidade de informações sobre cursos, instituições e campus disponíveis, mas, principalmente, da redução dos custos relacionados à inscrição e descolamentos, por exemplo, e de tempo, pois os candidatos precisam realizar apenas um único exame para concorrer às diversas vagas e instituições </w:t>
+      </w:r>
+      <w:r>
+        <w:fldChar w:fldCharType="begin"/>
+      </w:r>
+      <w:r>
+        <w:instrText xml:space="preserve"> ADDIN ZOTERO_ITEM CSL_CITATION {"citationID":"xLShmvOo","properties":{"formattedCitation":"(Machado; Szerman, 2021)","plainCitation":"(Machado; Szerman, 2021)","noteIndex":0},"citationItems":[{"id":156,"uris":["http://zotero.org/users/8713213/items/7TNKP5M9"],"itemData":{"id":156,"type":"article-journal","abstract":"Education markets are increasingly switching to centralized admission systems. However, empirical evidence of the effects of these transitions is scarce. We examine the consequences of introducing centralized admissions in the higher education market in Brazil. Using detailed administrative data, we exploit the staggered adoption of a centralized clearinghouse across institutions to investigate the impacts on student composition. Consistent with lower application frictions and higher competition, we find that centralization is associated with a decline in the share of female students and an increase in the average age of students. We also document that institutions under the centralized assignment attract students from other locations and with higher test scores. We present sug­ gestive evidence that centralization increases stratification of institutions by quality, widening the gap between low and high quality institutions.","container-title":"Economics of Education Review","DOI":"10.1016/j.econedurev.2021.102184","ISSN":"02727757","journalAbbreviation":"Economics of Education Review","language":"en","page":"102184","source":"DOI.org (Crossref)","title":"Centralized college admissions and student composition","volume":"85","author":[{"family":"Machado","given":"Cecilia"},{"family":"Szerman","given":"Christiane"}],"issued":{"date-parts":[["2021",12]]}}}],"schema":"https://github.com/citation-style-language/schema/raw/master/csl-citation.json"} </w:instrText>
+      </w:r>
+      <w:r>
+        <w:fldChar w:fldCharType="separate"/>
+      </w:r>
+      <w:r>
+        <w:rPr>
+          <w:noProof/>
+        </w:rPr>
+        <w:t>(Machado; Szerman, 2021)</w:t>
+      </w:r>
+      <w:r>
+        <w:fldChar w:fldCharType="end"/>
+      </w:r>
+      <w:r>
+        <w:t>.</w:t>
+      </w:r>
+    </w:p>
+    <w:p>
+      <w:r>
+        <w:t xml:space="preserve">Nos Estados Unidos, onde o sistema de admissões nas universidades é descentralizado, existe o </w:t>
+      </w:r>
+      <w:proofErr w:type="spellStart"/>
+      <w:r>
+        <w:t>Commom</w:t>
+      </w:r>
+      <w:proofErr w:type="spellEnd"/>
+      <w:r>
+        <w:t xml:space="preserve"> </w:t>
+      </w:r>
+      <w:proofErr w:type="spellStart"/>
+      <w:r>
+        <w:t>Application</w:t>
+      </w:r>
+      <w:proofErr w:type="spellEnd"/>
+      <w:r>
+        <w:t xml:space="preserve"> (CA), uma plataforma </w:t>
+      </w:r>
+      <w:r>
+        <w:rPr>
+          <w:i/>
+          <w:iCs/>
+        </w:rPr>
+        <w:t>on-line</w:t>
+      </w:r>
+      <w:r>
+        <w:t xml:space="preserve"> que permite aos estudantes preencher uma única aplicação para várias universidades participantes. Knight </w:t>
+      </w:r>
+      <w:r>
+        <w:t xml:space="preserve">e </w:t>
+      </w:r>
+      <w:proofErr w:type="spellStart"/>
+      <w:r>
+        <w:t>Schiff</w:t>
+      </w:r>
+      <w:proofErr w:type="spellEnd"/>
+      <w:r>
+        <w:t xml:space="preserve"> </w:t>
+      </w:r>
+      <w:r>
+        <w:fldChar w:fldCharType="begin"/>
+      </w:r>
+      <w:r>
+        <w:instrText xml:space="preserve"> ADDIN ZOTERO_ITEM CSL_CITATION {"citationID":"x9dji3ev","properties":{"formattedCitation":"(2022)","plainCitation":"(2022)","noteIndex":0},"citationItems":[{"id":1615,"uris":["http://zotero.org/users/8713213/items/SSH5LL7V"],"itemData":{"id":1615,"type":"article-journal","abstract":"College admissions in the U.S. is decentralized, creating frictions that limit student choice. We study the Common Application (CA) platform, under which students submit a single application to member schools, potentially reducing frictions and increasing student choice. The CA increases the number of applications received by schools, reﬂecting a reduction in frictions, and reduces the yield on accepted students, reﬂecting increased choice. The CA increases outof-state enrollment, especially from other CA states, consistent with network effects. CA entry changes the composition of students, with evidence of more racial diversity, more high-income students, and imprecise evidence of increases in SAT scores.","container-title":"AMERICAN ECONOMIC JOURNAL: ECONOMIC POLICY","DOI":"10.1257/pol.20190694","language":"en","page":"1","source":"Zotero","title":"Reducing Frictions in College Admissions: Evidence from the Common Application","volume":"14","author":[{"family":"Knight","given":"Brian"},{"family":"Schiff","given":"Nathan"}],"issued":{"date-parts":[["2022",2,1]]}},"suppress-author":true}],"schema":"https://github.com/citation-style-language/schema/raw/master/csl-citation.json"} </w:instrText>
+      </w:r>
+      <w:r>
+        <w:fldChar w:fldCharType="separate"/>
+      </w:r>
+      <w:r>
+        <w:rPr>
+          <w:noProof/>
+        </w:rPr>
+        <w:t>(2022)</w:t>
+      </w:r>
+      <w:r>
+        <w:fldChar w:fldCharType="end"/>
+      </w:r>
+      <w:r>
+        <w:t xml:space="preserve"> analisaram a expansão da </w:t>
+      </w:r>
+      <w:proofErr w:type="spellStart"/>
+      <w:r>
+        <w:rPr>
+          <w:highlight w:val="yellow"/>
+        </w:rPr>
+        <w:t>Commom</w:t>
+      </w:r>
+      <w:proofErr w:type="spellEnd"/>
+      <w:r>
+        <w:rPr>
+          <w:highlight w:val="yellow"/>
+        </w:rPr>
+        <w:t xml:space="preserve"> </w:t>
+      </w:r>
+      <w:proofErr w:type="spellStart"/>
+      <w:r>
+        <w:rPr>
+          <w:highlight w:val="yellow"/>
+        </w:rPr>
+        <w:t>Applicarion</w:t>
+      </w:r>
+      <w:proofErr w:type="spellEnd"/>
+      <w:r>
+        <w:rPr>
+          <w:highlight w:val="yellow"/>
+        </w:rPr>
+        <w:t xml:space="preserve"> (ou CA?)</w:t>
+      </w:r>
+      <w:r>
+        <w:t xml:space="preserve"> entre os anos de 1990 e 2016 e constataram que a plataforma aumentou o ingresso de estudantes de alta renda e de estudantes que moram fora do estado de origem da universidade. Além disso, os autores observaram um aumento na fração de estudantes não-brancos, ampliando a diversidade racial nas turmas ingressantes.</w:t>
+      </w:r>
+    </w:p>
+    <w:p>
+      <w:r>
+        <w:t xml:space="preserve">No Brasil, Machado e </w:t>
+      </w:r>
+      <w:proofErr w:type="spellStart"/>
+      <w:r>
+        <w:t>Szerman</w:t>
+      </w:r>
+      <w:proofErr w:type="spellEnd"/>
+      <w:r>
+        <w:t xml:space="preserve"> </w:t>
+      </w:r>
+      <w:r>
+        <w:fldChar w:fldCharType="begin"/>
+      </w:r>
+      <w:r>
+        <w:instrText xml:space="preserve"> ADDIN ZOTERO_ITEM CSL_CITATION {"citationID":"3u6OWKhA","properties":{"formattedCitation":"(2021)","plainCitation":"(2021)","noteIndex":0},"citationItems":[{"id":156,"uris":["http://zotero.org/users/8713213/items/7TNKP5M9"],"itemData":{"id":156,"type":"article-journal","abstract":"Education markets are increasingly switching to centralized admission systems. However, empirical evidence of the effects of these transitions is scarce. We examine the consequences of introducing centralized admissions in the higher education market in Brazil. Using detailed administrative data, we exploit the staggered adoption of a centralized clearinghouse across institutions to investigate the impacts on student composition. Consistent with lower application frictions and higher competition, we find that centralization is associated with a decline in the share of female students and an increase in the average age of students. We also document that institutions under the centralized assignment attract students from other locations and with higher test scores. We present sug­ gestive evidence that centralization increases stratification of institutions by quality, widening the gap between low and high quality institutions.","container-title":"Economics of Education Review","DOI":"10.1016/j.econedurev.2021.102184","ISSN":"02727757","journalAbbreviation":"Economics of Education Review","language":"en","page":"102184","source":"DOI.org (Crossref)","title":"Centralized college admissions and student composition","volume":"85","author":[{"family":"Machado","given":"Cecilia"},{"family":"Szerman","given":"Christiane"}],"issued":{"date-parts":[["2021",12]]}},"suppress-author":true}],"schema":"https://github.com/citation-style-language/schema/raw/master/csl-citation.json"} </w:instrText>
+      </w:r>
+      <w:r>
+        <w:fldChar w:fldCharType="separate"/>
+      </w:r>
+      <w:r>
+        <w:rPr>
+          <w:noProof/>
+        </w:rPr>
+        <w:t>(2021)</w:t>
+      </w:r>
+      <w:r>
+        <w:fldChar w:fldCharType="end"/>
+      </w:r>
+      <w:r>
+        <w:t xml:space="preserve"> </w:t>
+      </w:r>
+      <w:r>
+        <w:rPr>
+          <w:highlight w:val="yellow"/>
+        </w:rPr>
+        <w:t>constataram</w:t>
+      </w:r>
+      <w:r>
+        <w:t xml:space="preserve"> que, após a adoção do SISU, ocorreu um declínio na proporção de estudantes do sexo feminino e um aumento na idade média dos alunos admitidos, não encontrando mudanças na composição racial ou socioeconômica dos alunos ingressos. As autoras ainda </w:t>
+      </w:r>
+      <w:r>
+        <w:rPr>
+          <w:highlight w:val="yellow"/>
+        </w:rPr>
+        <w:t>constataram</w:t>
+      </w:r>
+      <w:r>
+        <w:t xml:space="preserve"> que as admissões centralizadas aumentaram o número de matrículas de alunos de fora dos estados de fora dos estados de origem e elevou as notas médias dos alunos admitidos, o que, segundo elas, poderia afastar os estudantes com nível socioeconômico mais baixos.</w:t>
+      </w:r>
+    </w:p>
+    <w:p>
+      <w:r>
+        <w:t xml:space="preserve">Resultado semelhando foi encontrado em </w:t>
+      </w:r>
+      <w:proofErr w:type="spellStart"/>
+      <w:r>
+        <w:t>Kamis</w:t>
+      </w:r>
+      <w:proofErr w:type="spellEnd"/>
+      <w:r>
+        <w:t xml:space="preserve">, Pan e </w:t>
+      </w:r>
+      <w:proofErr w:type="spellStart"/>
+      <w:r>
+        <w:t>Seah</w:t>
+      </w:r>
+      <w:proofErr w:type="spellEnd"/>
+      <w:r>
+        <w:t xml:space="preserve"> </w:t>
+      </w:r>
+      <w:r>
+        <w:fldChar w:fldCharType="begin"/>
+      </w:r>
+      <w:r>
+        <w:instrText xml:space="preserve"> ADDIN ZOTERO_ITEM CSL_CITATION {"citationID":"cqwvKeOa","properties":{"formattedCitation":"(2023)","plainCitation":"(2023)","noteIndex":0},"citationItems":[{"id":147,"uris":["http://zotero.org/users/8713213/items/QZMKSYBH"],"itemData":{"id":147,"type":"article-journal","abstract":"This paper examines the implications of college admissions criteria on students’ academic and non-academic performance in university and their labor market outcomes. We exploit a unique feature of the admissions system at a large university in Singapore, the National University of Singapore, that has two admission tracks – a regular admission track where admission is based exclusively on academic performance and a discretionary admission (DA) track where applicants can instead gain admission on the basis of demonstrated non-academic qualities. Comparing students admitted through each track, we find that DA students fare similarly in terms of academic performance in university as marginal students admitted through the regular route. However, they are significantly more likely to be involved in optional academic and non-academic college activities and earn substantially higher labor market earnings up to three years after graduation. These results are not driven by the DA process differentially selecting students on the basis of family background or unobserved academic ability.","container-title":"Economics of Education Review","DOI":"10.1016/j.econedurev.2022.102347","ISSN":"02727757","journalAbbreviation":"Economics of Education Review","language":"en","page":"102347","source":"DOI.org (Crossref)","title":"Do college admissions criteria matter? Evidence from discretionary vs. grade-based admission policies","title-short":"Do college admissions criteria matter?","volume":"92","author":[{"family":"Kamis","given":"Rais"},{"family":"Pan","given":"Jessica"},{"family":"Seah","given":"Kelvin Kc"}],"issued":{"date-parts":[["2023",2]]}},"suppress-author":true}],"schema":"https://github.com/citation-style-language/schema/raw/master/csl-citation.json"} </w:instrText>
+      </w:r>
+      <w:r>
+        <w:fldChar w:fldCharType="separate"/>
+      </w:r>
+      <w:r>
+        <w:rPr>
+          <w:noProof/>
+        </w:rPr>
+        <w:t>(2023)</w:t>
+      </w:r>
+      <w:r>
+        <w:fldChar w:fldCharType="end"/>
+      </w:r>
+      <w:r>
+        <w:t xml:space="preserve"> e em </w:t>
+      </w:r>
+      <w:proofErr w:type="spellStart"/>
+      <w:r>
+        <w:t>Rosinger</w:t>
+      </w:r>
+      <w:proofErr w:type="spellEnd"/>
+      <w:r>
+        <w:t xml:space="preserve">, Ford e Choi </w:t>
+      </w:r>
+      <w:r>
+        <w:fldChar w:fldCharType="begin"/>
+      </w:r>
+      <w:r>
+        <w:instrText xml:space="preserve"> ADDIN ZOTERO_ITEM CSL_CITATION {"citationID":"Fa03UOfR","properties":{"formattedCitation":"(2021)","plainCitation":"(2021)","noteIndex":0},"citationItems":[{"id":134,"uris":["http://zotero.org/users/8713213/items/EJZX6QB8"],"itemData":{"id":134,"type":"article-journal","abstract":"Selective colleges have increasingly considered a variety of factors, such as academic rigor, extracurriculars, essays, interviews, recommendations, and background characteristics, alongside traditional academic factors in determining who is admitted. These efforts have been hailed as a strategy to expand access to selective higher education for talented students from racially and economically marginalized backgrounds. But such efforts introduce ambiguous admissions criteria—excellence in extracurriculars, subjective assessments of character and talent gleaned from essays, interviews, and recommendations—that may favor students from socially privileged families. We draw on nearly a decade of data on selective college admissions processes to examine how the importance of various admissions criteria relate to enrollment among racially and economically marginalized students. Using panel data from 2008 to 2016 and random effects analyses, our findings indicate ambiguous criteria that often comprise a more comprehensive approach to admissions may do little to ameliorate—and in some cases, may exacerbate—existing enrollment inequities. We also find that moving away from test scores and focusing on academic rigor represent potentially promising strategies for expanding access at some institutions.","container-title":"The Journal of Higher Education","DOI":"10.1080/00221546.2020.1795504","ISSN":"0022-1546","issue":"1","note":"publisher: Routledge\n_eprint: https://doi.org/10.1080/00221546.2020.1795504","page":"31-55","source":"Taylor and Francis+NEJM","title":"The Role of Selective College Admissions Criteria in Interrupting or Reproducing Racial and Economic Inequities","volume":"92","author":[{"family":"Rosinger","given":"Kelly Ochs"},{"family":"Sarita Ford","given":"Karly"},{"family":"Choi","given":"Junghee"}],"issued":{"date-parts":[["2021",1,2]]}},"suppress-author":true}],"schema":"https://github.com/citation-style-language/schema/raw/master/csl-citation.json"} </w:instrText>
+      </w:r>
+      <w:r>
+        <w:fldChar w:fldCharType="separate"/>
+      </w:r>
+      <w:r>
+        <w:rPr>
+          <w:noProof/>
+        </w:rPr>
+        <w:t>(2021)</w:t>
+      </w:r>
+      <w:r>
+        <w:fldChar w:fldCharType="end"/>
+      </w:r>
+      <w:r>
+        <w:t xml:space="preserve">, onde, ao invés de aumentar a inclusão de alunos não-brancos e economicamente desfavorecidos, a </w:t>
+      </w:r>
+      <w:r>
+        <w:lastRenderedPageBreak/>
+        <w:t xml:space="preserve">centralização pode, em alguns casos, reduzir o acesso a esses alunos. </w:t>
+      </w:r>
+      <w:proofErr w:type="spellStart"/>
+      <w:r>
+        <w:t>Zeidan</w:t>
+      </w:r>
+      <w:proofErr w:type="spellEnd"/>
+      <w:r>
+        <w:t xml:space="preserve"> </w:t>
+      </w:r>
+      <w:r>
+        <w:rPr>
+          <w:i/>
+          <w:iCs/>
+        </w:rPr>
+        <w:t>et al.</w:t>
+      </w:r>
+      <w:r>
+        <w:t xml:space="preserve"> </w:t>
+      </w:r>
+      <w:r>
+        <w:fldChar w:fldCharType="begin"/>
+      </w:r>
+      <w:r>
+        <w:instrText xml:space="preserve"> ADDIN ZOTERO_ITEM CSL_CITATION {"citationID":"ZedJKuIY","properties":{"formattedCitation":"(2023)","plainCitation":"(2023)","noteIndex":0},"citationItems":[{"id":149,"uris":["http://zotero.org/users/8713213/items/U6YISSHB"],"itemData":{"id":149,"type":"article","abstract":"This survey article provides insights regarding the future of aﬃrmative action by analyzing the implementation methods and the empirical evidence on the use of placement quotas in the Brazilian higher education system. All federal universities have required income and racial-based quotas in Brazil since 2012. Aﬃrmative action in federal universities is uniformly applied across the country, which makes evaluating its eﬀects particularly valuable. Aﬃrmative action improves the outcomes of targeted students. Speciﬁcally, race-based quotas raise the share of black students in federal universities, an eﬀect not observed with income-based quotas alone. Aﬃrmative action has downstream positive consequences for labor market outcomes. The results suggest that income and race-based quotas beneﬁciaries experience substantial long-term welfare beneﬁts. There is no evidence of mismatching or negative consequences for targeted students’ peers.","language":"en","note":"arXiv:2304.13936 [econ, q-fin]","number":"arXiv:2304.13936","publisher":"arXiv","source":"arXiv.org","title":"Racial and income-based affirmative action in higher education admissions: lessons from the Brazilian experience","title-short":"Racial and income-based affirmative action in higher education admissions","URL":"http://arxiv.org/abs/2304.13936","author":[{"family":"Zeidan","given":"Rodrigo"},{"family":"Almeida","given":"Silvio Luiz","non-dropping-particle":"de"},{"family":"Bó","given":"Inácio"},{"family":"Lewis Jr","given":"Neil"}],"accessed":{"date-parts":[["2023",6,17]]},"issued":{"date-parts":[["2023",4,26]]}},"suppress-author":true}],"schema":"https://github.com/citation-style-language/schema/raw/master/csl-citation.json"} </w:instrText>
+      </w:r>
+      <w:r>
+        <w:fldChar w:fldCharType="separate"/>
+      </w:r>
+      <w:r>
+        <w:rPr>
+          <w:noProof/>
+        </w:rPr>
+        <w:t>(2023)</w:t>
+      </w:r>
+      <w:r>
+        <w:fldChar w:fldCharType="end"/>
+      </w:r>
+      <w:r>
+        <w:t xml:space="preserve"> atenta que os benefícios do sistema centralizado são maiores para os estudantes de famílias mais ricas, o quê pode afastar os candidatos de baixa renda dos cursos e instituições mais concorridas.</w:t>
+      </w:r>
+    </w:p>
+    <w:p>
+      <w:r>
+        <w:t xml:space="preserve">Em compensação, no trabalho realizado por Monteiro, </w:t>
+      </w:r>
+      <w:proofErr w:type="spellStart"/>
+      <w:r>
+        <w:t>Mazoto</w:t>
+      </w:r>
+      <w:proofErr w:type="spellEnd"/>
+      <w:r>
+        <w:t xml:space="preserve"> e Cunha </w:t>
+      </w:r>
+      <w:r>
+        <w:fldChar w:fldCharType="begin"/>
+      </w:r>
+      <w:r>
+        <w:instrText xml:space="preserve"> ADDIN ZOTERO_ITEM CSL_CITATION {"citationID":"XsOYSHUS","properties":{"formattedCitation":"(2016)","plainCitation":"(2016)","noteIndex":0},"citationItems":[{"id":153,"uris":["http://zotero.org/users/8713213/items/ICBQQ6LJ"],"itemData":{"id":153,"type":"article-journal","abstract":"Resumo: Um dos objetivos do Sisu é a democratização do acesso às universidades federais. Testamos se isto ocorreu na Unifal-MG, analisando o perfil dos ingressantes. Previmos que após a adoção do Sisu haveria mais alunos oriundos de famílias com menor poder aquisitivo, de cidades mais distantes, do ensino médio público e com pais com baixo grau de escolarização. Somente a previsão sobre aumento da abrangência geográfica dos ingressantes não se confirmou. Sugerimos então que o Sisu pode ter representado uma democratização no acesso à Universidade pela comunidade local. \n \nPalavras-chave: Ensino superior. Política educacional. Democratização. Perfil Socioeconômico.","container-title":"Educativa","DOI":"10.18224/educ.v19i1.5026","ISSN":"1983-7771, 1415-0492","issue":"1","journalAbbreviation":"EDUC","language":"pt","page":"297","source":"DOI.org (Crossref)","title":"Avaliação do Impacto da Adoção do Sisu sobre o Perfil Médio do Aluno da Unifal-Mg","volume":"19","author":[{"family":"Monteiro","given":"Elisa Manso"},{"family":"Mazoto","given":"Henrique Bonnard"},{"family":"Cunha","given":"Rogério Grassetto Teixeira Da"}],"issued":{"date-parts":[["2016",9,27]]}},"suppress-author":true}],"schema":"https://github.com/citation-style-language/schema/raw/master/csl-citation.json"} </w:instrText>
+      </w:r>
+      <w:r>
+        <w:fldChar w:fldCharType="separate"/>
+      </w:r>
+      <w:r>
+        <w:rPr>
+          <w:noProof/>
+        </w:rPr>
+        <w:t>(2016)</w:t>
+      </w:r>
+      <w:r>
+        <w:fldChar w:fldCharType="end"/>
+      </w:r>
+      <w:r>
+        <w:t xml:space="preserve">, foi observado um aumento de, aproximadamente, 80% no número de ingressos com renda familiar de até três salários mínimos. No mesmo estudo Monteiro, </w:t>
+      </w:r>
+      <w:proofErr w:type="spellStart"/>
+      <w:r>
+        <w:t>Mazoto</w:t>
+      </w:r>
+      <w:proofErr w:type="spellEnd"/>
+      <w:r>
+        <w:t xml:space="preserve"> e Cunha </w:t>
+      </w:r>
+      <w:r>
+        <w:fldChar w:fldCharType="begin"/>
+      </w:r>
+      <w:r>
+        <w:instrText xml:space="preserve"> ADDIN ZOTERO_ITEM CSL_CITATION {"citationID":"BnOkrex2","properties":{"formattedCitation":"(2016)","plainCitation":"(2016)","noteIndex":0},"citationItems":[{"id":153,"uris":["http://zotero.org/users/8713213/items/ICBQQ6LJ"],"itemData":{"id":153,"type":"article-journal","abstract":"Resumo: Um dos objetivos do Sisu é a democratização do acesso às universidades federais. Testamos se isto ocorreu na Unifal-MG, analisando o perfil dos ingressantes. Previmos que após a adoção do Sisu haveria mais alunos oriundos de famílias com menor poder aquisitivo, de cidades mais distantes, do ensino médio público e com pais com baixo grau de escolarização. Somente a previsão sobre aumento da abrangência geográfica dos ingressantes não se confirmou. Sugerimos então que o Sisu pode ter representado uma democratização no acesso à Universidade pela comunidade local. \n \nPalavras-chave: Ensino superior. Política educacional. Democratização. Perfil Socioeconômico.","container-title":"Educativa","DOI":"10.18224/educ.v19i1.5026","ISSN":"1983-7771, 1415-0492","issue":"1","journalAbbreviation":"EDUC","language":"pt","page":"297","source":"DOI.org (Crossref)","title":"Avaliação do Impacto da Adoção do Sisu sobre o Perfil Médio do Aluno da Unifal-Mg","volume":"19","author":[{"family":"Monteiro","given":"Elisa Manso"},{"family":"Mazoto","given":"Henrique Bonnard"},{"family":"Cunha","given":"Rogério Grassetto Teixeira Da"}],"issued":{"date-parts":[["2016",9,27]]}},"suppress-author":true}],"schema":"https://github.com/citation-style-language/schema/raw/master/csl-citation.json"} </w:instrText>
+      </w:r>
+      <w:r>
+        <w:fldChar w:fldCharType="separate"/>
+      </w:r>
+      <w:r>
+        <w:rPr>
+          <w:noProof/>
+        </w:rPr>
+        <w:t>(2016)</w:t>
+      </w:r>
+      <w:r>
+        <w:fldChar w:fldCharType="end"/>
+      </w:r>
+      <w:r>
+        <w:t xml:space="preserve"> verificaram que, após a reformulação do ENEM e a implementação do SISU, ocorreu um aumento na porcentagem de ingresso de alunos que estudaram parcialmente ou integralmente em escolas públicas, além da ampliação de ingressantes cujas famílias possuem baixo nível econômico e educacional.</w:t>
+      </w:r>
+    </w:p>
+    <w:p>
+      <w:proofErr w:type="spellStart"/>
+      <w:r>
+        <w:t>Ristoff</w:t>
+      </w:r>
+      <w:proofErr w:type="spellEnd"/>
+      <w:r>
+        <w:t xml:space="preserve"> </w:t>
+      </w:r>
+      <w:r>
+        <w:fldChar w:fldCharType="begin"/>
+      </w:r>
+      <w:r>
+        <w:instrText xml:space="preserve"> ADDIN ZOTERO_ITEM CSL_CITATION {"citationID":"XT1A6n2R","properties":{"formattedCitation":"(2014)","plainCitation":"(2014)","noteIndex":0},"citationItems":[{"id":1617,"uris":["http://zotero.org/users/8713213/items/LNXVX845"],"itemData":{"id":1617,"type":"article-journal","abstract":"The text discusses the extent to which national educational policies, materialized in programs such as the university for all program (Prouni), the restructuring program of private institutions (Proies), the restructuring program of federal institutions (REUNI), the national unified admission of students program (Sisu), the renewed student loan program (FIES), the law of quotas in the federal higher education institutions, the national student assistance program (PNAES), the creation of new federal universities and campuses, the higher education interiorization programs, the creation of Federal Technological Institutes, among others, have started to alter the socioeconomic profile of Brazilian undergraduate students. The major source of information is the socio-economic questionnaire applied to students during the three complete cycles of the national student examination (Enade).","container-title":"Avaliação: Revista da Avaliação da Educação Superior (Campinas)","DOI":"10.1590/S1414-40772014000300010","ISSN":"1414-4077","issue":"3","journalAbbreviation":"Avaliação (Campinas)","language":"pt","page":"723-747","source":"DOI.org (Crossref)","title":"O novo perfil do campus brasileiro: uma análise do perfil socioeconômico do estudante de graduação","title-short":"O novo perfil do campus brasileiro","volume":"19","author":[{"family":"Ristoff","given":"Dilvo"}],"issued":{"date-parts":[["2014",11]]}},"suppress-author":true}],"schema":"https://github.com/citation-style-language/schema/raw/master/csl-citation.json"} </w:instrText>
+      </w:r>
+      <w:r>
+        <w:fldChar w:fldCharType="separate"/>
+      </w:r>
+      <w:r>
+        <w:rPr>
+          <w:noProof/>
+        </w:rPr>
+        <w:t>(2014)</w:t>
+      </w:r>
+      <w:r>
+        <w:fldChar w:fldCharType="end"/>
+      </w:r>
+      <w:r>
+        <w:t>, ao estudar o impacto que as políticas educacionais lançadas pelo governo brasileiro no perfil socioeconômico dos estudantes de graduação brasileiros, observou que, após 2010, iniciou-se uma tendência de queda em relação ao ingresso de alunos brancos nos cursos de graduação. No mesmo estudo, o autor percebeu uma redução no número de ingressos de estudantes de classe média alta, mesmo em cursos historicamente frequentados por alunos oriundos de famílias de alta renda, e um aumento no número de estudantes que completaram o ensino médio em escola pública.</w:t>
+      </w:r>
+    </w:p>
+    <w:p>
+      <w:r>
+        <w:t xml:space="preserve">Para Mello </w:t>
+      </w:r>
+      <w:r>
+        <w:fldChar w:fldCharType="begin"/>
+      </w:r>
+      <w:r>
+        <w:instrText xml:space="preserve"> ADDIN ZOTERO_ITEM CSL_CITATION {"citationID":"pLLyC4El","properties":{"formattedCitation":"(2022, p. 2)","plainCitation":"(2022, p. 2)","noteIndex":0},"citationItems":[{"id":152,"uris":["http://zotero.org/users/8713213/items/U2TGDV84"],"itemData":{"id":152,"type":"article-journal","abstract":"I analyze how two reforms, introduced to expand college access in Brazil, impacted enrollments of low-SES students. The ﬁrst policy centralized applications in a nationwide platform (SISU) and the second expanded aﬃrmative action quotas (AA) to a uniform share of ﬁfty percent of vacancies oﬀered by degree. Results show that SISU changes enrollment decisions of high-SES students, crowding out low-SES groups from the least competitive degrees disproportionately. In contrast, AA increases enrollments of low-SES individuals not only mechanically, but also through behavioral responses. Finally, their interaction creates a complementary eﬀect, protecting the low-SES groups from the crowding-out of centralization.","container-title":"American Economic Journal: Economic Policy","DOI":"10.1257/pol.20190639","ISSN":"1945-7731, 1945-774X","issue":"3","journalAbbreviation":"American Economic Journal: Economic Policy","language":"en","page":"166-197","source":"DOI.org (Crossref)","title":"Centralized Admissions, Affirmative Action, and Access of Low-Income Students to Higher Education","volume":"14","author":[{"family":"Mello","given":"Ursula"}],"issued":{"date-parts":[["2022",8,1]]}},"locator":"2","label":"page","suppress-author":true}],"schema":"https://github.com/citation-style-language/schema/raw/master/csl-citation.json"} </w:instrText>
+      </w:r>
+      <w:r>
+        <w:fldChar w:fldCharType="separate"/>
+      </w:r>
+      <w:r>
+        <w:rPr>
+          <w:noProof/>
+        </w:rPr>
+        <w:t>(2022, p. 2)</w:t>
+      </w:r>
+      <w:r>
+        <w:fldChar w:fldCharType="end"/>
+      </w:r>
+      <w:r>
+        <w:t xml:space="preserve">, “políticas de pequena escala que reduzem os custos de inscrição [...] podem efetivamente aumentar as matrículas de estudantes de baixa renda ao ensino superior”. O estudante que considerava um preço muito elevado se inscrever em várias instituições, após o lançamento do sistema de admissão centralizada poderia considerar se inscrever em qualquer instituição do país. Esse pensamento revela a eficiência do sistema atual frente ao processo de admissão descentralizado que existia anteriormente </w:t>
+      </w:r>
+      <w:r>
+        <w:fldChar w:fldCharType="begin"/>
+      </w:r>
+      <w:r>
+        <w:instrText xml:space="preserve"> ADDIN ZOTERO_ITEM CSL_CITATION {"citationID":"IdyouIww","properties":{"formattedCitation":"(Zeidan {\\i{}et al.}, 2023)","plainCitation":"(Zeidan et al., 2023)","noteIndex":0},"citationItems":[{"id":149,"uris":["http://zotero.org/users/8713213/items/U6YISSHB"],"itemData":{"id":149,"type":"article","abstract":"This survey article provides insights regarding the future of aﬃrmative action by analyzing the implementation methods and the empirical evidence on the use of placement quotas in the Brazilian higher education system. All federal universities have required income and racial-based quotas in Brazil since 2012. Aﬃrmative action in federal universities is uniformly applied across the country, which makes evaluating its eﬀects particularly valuable. Aﬃrmative action improves the outcomes of targeted students. Speciﬁcally, race-based quotas raise the share of black students in federal universities, an eﬀect not observed with income-based quotas alone. Aﬃrmative action has downstream positive consequences for labor market outcomes. The results suggest that income and race-based quotas beneﬁciaries experience substantial long-term welfare beneﬁts. There is no evidence of mismatching or negative consequences for targeted students’ peers.","language":"en","note":"arXiv:2304.13936 [econ, q-fin]","number":"arXiv:2304.13936","publisher":"arXiv","source":"arXiv.org","title":"Racial and income-based affirmative action in higher education admissions: lessons from the Brazilian experience","title-short":"Racial and income-based affirmative action in higher education admissions","URL":"http://arxiv.org/abs/2304.13936","author":[{"family":"Zeidan","given":"Rodrigo"},{"family":"Almeida","given":"Silvio Luiz","non-dropping-particle":"de"},{"family":"Bó","given":"Inácio"},{"family":"Lewis Jr","given":"Neil"}],"accessed":{"date-parts":[["2023",6,17]]},"issued":{"date-parts":[["2023",4,26]]}}}],"schema":"https://github.com/citation-style-language/schema/raw/master/csl-citation.json"} </w:instrText>
+      </w:r>
+      <w:r>
+        <w:fldChar w:fldCharType="separate"/>
+      </w:r>
+      <w:r>
+        <w:rPr>
+          <w:rFonts w:cs="Times New Roman"/>
+          <w:kern w:val="0"/>
+        </w:rPr>
+        <w:t>(</w:t>
+      </w:r>
+      <w:proofErr w:type="spellStart"/>
+      <w:r>
+        <w:rPr>
+          <w:rFonts w:cs="Times New Roman"/>
+          <w:kern w:val="0"/>
+        </w:rPr>
+        <w:t>Zeidan</w:t>
+      </w:r>
+      <w:proofErr w:type="spellEnd"/>
+      <w:r>
+        <w:rPr>
+          <w:rFonts w:cs="Times New Roman"/>
+          <w:kern w:val="0"/>
+        </w:rPr>
+        <w:t xml:space="preserve"> </w:t>
+      </w:r>
+      <w:r>
+        <w:rPr>
+          <w:rFonts w:cs="Times New Roman"/>
+          <w:i/>
+          <w:iCs/>
+          <w:kern w:val="0"/>
+        </w:rPr>
+        <w:t>et al.</w:t>
+      </w:r>
+      <w:r>
+        <w:rPr>
+          <w:rFonts w:cs="Times New Roman"/>
+          <w:kern w:val="0"/>
+        </w:rPr>
+        <w:t>, 2023)</w:t>
+      </w:r>
+      <w:r>
+        <w:fldChar w:fldCharType="end"/>
+      </w:r>
+      <w:r>
+        <w:t>.</w:t>
+      </w:r>
+    </w:p>
+    <w:p>
+      <w:r>
+        <w:t xml:space="preserve">Apesar de alguns resultados sugerirem que ocorreu uma maior democratização </w:t>
+      </w:r>
+      <w:r>
+        <w:t xml:space="preserve">do ingresso ao ensino público superior com a implantação do SISU, Sobrinho </w:t>
+      </w:r>
+      <w:r>
+        <w:fldChar w:fldCharType="begin"/>
+      </w:r>
+      <w:r>
+        <w:instrText xml:space="preserve"> ADDIN ZOTERO_ITEM CSL_CITATION {"citationID":"pqt41Q64","properties":{"formattedCitation":"(2010)","plainCitation":"(2010)","noteIndex":0},"citationItems":[{"id":130,"uris":["http://zotero.org/users/8713213/items/IB9NAMRF"],"itemData":{"id":130,"type":"article-journal","abstract":"O artigo trata de aspectos da \"democratização\" na educação superior brasileira. Discute contradições entre concepções de educação como bem público-social e como mercadoria, relacionando-as com as políticas públicas desse nível de ensino. Tematiza as noções de qualidade e de pertinência social. Afirma que as políticas públicas de democratização da educação superior devem ir muito além das ações focadas no aumento de matrículas e de inclusão social. A democratização requer melhorar e ampliar a educação fundamental, de modo a elevar a quantidade e a qualidade de concluintes no ensino médio; ampliar e melhorar continuamente a formação de professores e a infraestrutura de todo o sistema educativo; assegurar boas condições de permanência do estudante nos cursos; ampliar a participação do Estado no provimento da educação. Em conclusão: transformações radicais na educação superior, especialmente a sua expansão com qualidade e equidade, não se separam de mudanças estruturais e sustentáveis da sociedade.","container-title":"Educação &amp; Sociedade","DOI":"10.1590/S0101-73302010000400010","ISSN":"1678-4626","journalAbbreviation":"Educ. Soc.","language":"pt","note":"publisher: Centro de Estudos Educação e Sociedade - Cedes","page":"1223-1245","source":"SciELO","title":"Democratização, qualidade e crise da educação superior: faces da exclusão e limites da inclusão","title-short":"Democratização, qualidade e crise da educação superior","volume":"31","author":[{"family":"Sobrinho","given":"José Dias"}],"issued":{"date-parts":[["2010",12]]}},"suppress-author":true}],"schema":"https://github.com/citation-style-language/schema/raw/master/csl-citation.json"} </w:instrText>
+      </w:r>
+      <w:r>
+        <w:fldChar w:fldCharType="separate"/>
+      </w:r>
+      <w:r>
+        <w:rPr>
+          <w:noProof/>
+        </w:rPr>
+        <w:t>(2010)</w:t>
+      </w:r>
+      <w:r>
+        <w:fldChar w:fldCharType="end"/>
+      </w:r>
+      <w:r>
+        <w:t xml:space="preserve"> alegou que a democratização da educação superior não pode ser restrita apenas ao acesso, também deve ser compreendida como a garantia de permanência na instituição.</w:t>
+      </w:r>
+    </w:p>
+    <w:p>
+      <w:r>
+        <w:rPr>
+          <w:highlight w:val="yellow"/>
+        </w:rPr>
+        <w:t>Portanto, embora o governo federal tenha imaginado e implementado o SISU com a intenção de expandir o acesso ao ensino superior, especialmente das camadas sociais menos privilegiadas, não foram encontradas evidências, na literatura atual, que assegurem a relação causal entre o sistema de admissão centralizada implementado e possíveis mudanças no perfil social e econômico dos estudantes no ensino público superior brasileiro.</w:t>
+      </w:r>
+    </w:p>
+    <w:p/>
+    <w:p>
+      <w:pPr>
+        <w:pStyle w:val="Ttulo1"/>
+      </w:pPr>
+      <w:r>
+        <w:t>Dados</w:t>
+      </w:r>
+    </w:p>
+    <w:p/>
+    <w:p>
+      <w:r>
+        <w:t>Os dados utilizados foram obtidos junto ao Ministério da Educação. Primeiro, foi usado o Censo do Ensino Superior (CES), realizado anualmente pelo INEP, que fornece informações, a nível de cursos e de instituições, sobre os programas de graduação e de pós-graduação, corpo técnico-administrativo e docentes, além de características a respeito de vagas oferecidas, candidatos, matrículas, ingressantes e concluintes. Segundo, foram utilizados relatórios fornecidos</w:t>
+      </w:r>
+      <w:r>
+        <w:rPr>
+          <w:highlight w:val="yellow"/>
+        </w:rPr>
+        <w:t>, pelo Ministério da Educação,</w:t>
+      </w:r>
+      <w:r>
+        <w:t xml:space="preserve"> a respeito da </w:t>
+      </w:r>
+      <w:r>
+        <w:t>quantidade de vagas ofertadas para cada curso participante do SISU.</w:t>
+      </w:r>
+    </w:p>
+    <w:p/>
     <w:sectPr>
       <w:pgSz w:w="11906" w:h="16838"/>
       <w:pgMar w:top="1134" w:right="851" w:bottom="1134" w:left="851" w:header="709" w:footer="709" w:gutter="0"/>
@@ -874,6 +2397,9 @@
 <w:footnotes xmlns:wpc="http://schemas.microsoft.com/office/word/2010/wordprocessingCanvas" xmlns:cx="http://schemas.microsoft.com/office/drawing/2014/chartex" xmlns:cx1="http://schemas.microsoft.com/office/drawing/2015/9/8/chartex" xmlns:cx2="http://schemas.microsoft.com/office/drawing/2015/10/21/chartex" xmlns:cx3="http://schemas.microsoft.com/office/drawing/2016/5/9/chartex" xmlns:cx4="http://schemas.microsoft.com/office/drawing/2016/5/10/chartex" xmlns:cx5="http://schemas.microsoft.com/office/drawing/2016/5/11/chartex" xmlns:cx6="http://schemas.microsoft.com/office/drawing/2016/5/12/chartex" xmlns:cx7="http://schemas.microsoft.com/office/drawing/2016/5/13/chartex" xmlns:cx8="http://schemas.microsoft.com/office/drawing/2016/5/14/chartex" xmlns:mc="http://schemas.openxmlformats.org/markup-compatibility/2006" xmlns:aink="http://schemas.microsoft.com/office/drawing/2016/ink" xmlns:am3d="http://schemas.microsoft.com/office/drawing/2017/model3d" xmlns:o="urn:schemas-microsoft-com:office:office" xmlns:oel="http://schemas.microsoft.com/office/2019/extlst" xmlns:r="http://schemas.openxmlformats.org/officeDocument/2006/relationships" xmlns:m="http://schemas.openxmlformats.org/officeDocument/2006/math" xmlns:v="urn:schemas-microsoft-com:vml" xmlns:wp14="http://schemas.microsoft.com/office/word/2010/wordprocessingDrawing" xmlns:wp="http://schemas.openxmlformats.org/drawingml/2006/wordprocessingDrawing" xmlns:w10="urn:schemas-microsoft-com:office:word" xmlns:w="http://schemas.openxmlformats.org/wordprocessingml/2006/main" xmlns:w14="http://schemas.microsoft.com/office/word/2010/wordml" xmlns:w15="http://schemas.microsoft.com/office/word/2012/wordml" xmlns:w16cex="http://schemas.microsoft.com/office/word/2018/wordml/cex" xmlns:w16cid="http://schemas.microsoft.com/office/word/2016/wordml/cid" xmlns:w16="http://schemas.microsoft.com/office/word/2018/wordml" xmlns:w16sdtdh="http://schemas.microsoft.com/office/word/2020/wordml/sdtdatahash" xmlns:w16se="http://schemas.microsoft.com/office/word/2015/wordml/symex" xmlns:wpg="http://schemas.microsoft.com/office/word/2010/wordprocessingGroup" xmlns:wpi="http://schemas.microsoft.com/office/word/2010/wordprocessingInk" xmlns:wne="http://schemas.microsoft.com/office/word/2006/wordml" xmlns:wps="http://schemas.microsoft.com/office/word/2010/wordprocessingShape" mc:Ignorable="w14 w15 w16se w16cid w16 w16cex w16sdtdh wp14">
   <w:footnote w:type="separator" w:id="-1">
     <w:p>
+      <w:pPr>
+        <w:ind w:firstLine="0"/>
+      </w:pPr>
       <w:r>
         <w:separator/>
       </w:r>
@@ -934,6 +2460,84 @@
       </w:r>
       <w:r>
         <w:t xml:space="preserve"> O REUNI, instituído em 2007 e concluído em 2012, tinha como objetivo ampliar o acesso a educação superior através da expansão física, acadêmica e pedagógica das universidades federais; e o PROUNI, criado em 2004 e oficializado em 2005, é uma iniciativa do governo federal para facilitar o acesso de alunos de baixa renda ao ensino superior, oferecendo bolsas de estudos parciais (50%) e integrais em faculdades particulares.</w:t>
+      </w:r>
+    </w:p>
+  </w:footnote>
+  <w:footnote w:id="4">
+    <w:p>
+      <w:pPr>
+        <w:pStyle w:val="Textodenotaderodap"/>
+        <w:ind w:firstLine="0"/>
+      </w:pPr>
+      <w:r>
+        <w:rPr>
+          <w:rStyle w:val="Refdenotaderodap"/>
+        </w:rPr>
+        <w:footnoteRef/>
+      </w:r>
+      <w:r>
+        <w:t xml:space="preserve"> </w:t>
+      </w:r>
+      <w:hyperlink r:id="rId1" w:history="1">
+        <w:r>
+          <w:rPr>
+            <w:rStyle w:val="Hyperlink"/>
+          </w:rPr>
+          <w:t>http://portal.mec.</w:t>
+        </w:r>
+        <w:r>
+          <w:rPr>
+            <w:rStyle w:val="Hyperlink"/>
+          </w:rPr>
+          <w:t>g</w:t>
+        </w:r>
+        <w:r>
+          <w:rPr>
+            <w:rStyle w:val="Hyperlink"/>
+          </w:rPr>
+          <w:t>ov.br/dmdocuments/port462.pdf</w:t>
+        </w:r>
+      </w:hyperlink>
+      <w:r>
+        <w:t xml:space="preserve"> </w:t>
+      </w:r>
+    </w:p>
+  </w:footnote>
+  <w:footnote w:id="5">
+    <w:p>
+      <w:pPr>
+        <w:pStyle w:val="Textodenotaderodap"/>
+        <w:ind w:firstLine="0"/>
+      </w:pPr>
+      <w:r>
+        <w:rPr>
+          <w:rStyle w:val="Refdenotaderodap"/>
+        </w:rPr>
+        <w:footnoteRef/>
+      </w:r>
+      <w:r>
+        <w:t xml:space="preserve"> As localizações espaciais de cada instituição de ensino superior, federal e estadual, foram coletadas a partir de dados presentes no Google Maps </w:t>
+      </w:r>
+      <w:r>
+        <w:fldChar w:fldCharType="begin"/>
+      </w:r>
+      <w:r>
+        <w:instrText xml:space="preserve"> ADDIN ZOTERO_ITEM CSL_CITATION {"citationID":"ApDwDa9z","properties":{"formattedCitation":"(GOOGLE Inc., 2023)","plainCitation":"(GOOGLE Inc., 2023)","noteIndex":5},"citationItems":[{"id":1603,"uris":["http://zotero.org/users/8713213/items/87UR2UFQ"],"itemData":{"id":1603,"type":"webpage","abstract":"Find local businesses, view maps and get driving directions in Google Maps.","container-title":"Google Maps","language":"pt-BR","title":"Google Maps","URL":"https://www.google.com.br/maps/preview","author":[{"literal":"GOOGLE Inc."}],"accessed":{"date-parts":[["2023",12,4]]},"issued":{"date-parts":[["2023"]]}}}],"schema":"https://github.com/citation-style-language/schema/raw/master/csl-citation.json"} </w:instrText>
+      </w:r>
+      <w:r>
+        <w:fldChar w:fldCharType="separate"/>
+      </w:r>
+      <w:r>
+        <w:rPr>
+          <w:noProof/>
+        </w:rPr>
+        <w:t>(GOOGLE Inc., 2023)</w:t>
+      </w:r>
+      <w:r>
+        <w:fldChar w:fldCharType="end"/>
+      </w:r>
+      <w:r>
+        <w:t>.</w:t>
       </w:r>
     </w:p>
   </w:footnote>
@@ -2088,6 +3692,75 @@
       <w:vertAlign w:val="superscript"/>
     </w:rPr>
   </w:style>
+  <w:style w:type="character" w:styleId="Hyperlink">
+    <w:name w:val="Hyperlink"/>
+    <w:basedOn w:val="Fontepargpadro"/>
+    <w:uiPriority w:val="99"/>
+    <w:unhideWhenUsed/>
+    <w:rsid w:val="00271F25"/>
+    <w:rPr>
+      <w:color w:val="467886" w:themeColor="hyperlink"/>
+      <w:u w:val="single"/>
+    </w:rPr>
+  </w:style>
+  <w:style w:type="character" w:styleId="MenoPendente">
+    <w:name w:val="Unresolved Mention"/>
+    <w:basedOn w:val="Fontepargpadro"/>
+    <w:uiPriority w:val="99"/>
+    <w:semiHidden/>
+    <w:unhideWhenUsed/>
+    <w:rsid w:val="00271F25"/>
+    <w:rPr>
+      <w:color w:val="605E5C"/>
+      <w:shd w:val="clear" w:color="auto" w:fill="E1DFDD"/>
+    </w:rPr>
+  </w:style>
+  <w:style w:type="character" w:styleId="HiperlinkVisitado">
+    <w:name w:val="FollowedHyperlink"/>
+    <w:basedOn w:val="Fontepargpadro"/>
+    <w:uiPriority w:val="99"/>
+    <w:semiHidden/>
+    <w:unhideWhenUsed/>
+    <w:rsid w:val="00444031"/>
+    <w:rPr>
+      <w:color w:val="96607D" w:themeColor="followedHyperlink"/>
+      <w:u w:val="single"/>
+    </w:rPr>
+  </w:style>
+  <w:style w:type="paragraph" w:styleId="Legenda">
+    <w:name w:val="caption"/>
+    <w:aliases w:val="Legenda (Fonte)"/>
+    <w:basedOn w:val="Normal"/>
+    <w:next w:val="Normal"/>
+    <w:uiPriority w:val="35"/>
+    <w:unhideWhenUsed/>
+    <w:qFormat/>
+    <w:rsid w:val="00DB3F91"/>
+    <w:pPr>
+      <w:ind w:firstLine="0"/>
+      <w:jc w:val="center"/>
+    </w:pPr>
+    <w:rPr>
+      <w:iCs/>
+      <w:color w:val="0E2841" w:themeColor="text2"/>
+      <w:sz w:val="20"/>
+      <w:szCs w:val="18"/>
+    </w:rPr>
+  </w:style>
+  <w:style w:type="paragraph" w:styleId="SemEspaamento">
+    <w:name w:val="No Spacing"/>
+    <w:aliases w:val="Legenda (Título)"/>
+    <w:uiPriority w:val="1"/>
+    <w:qFormat/>
+    <w:rsid w:val="003E186E"/>
+    <w:pPr>
+      <w:jc w:val="center"/>
+    </w:pPr>
+    <w:rPr>
+      <w:rFonts w:ascii="Times New Roman" w:hAnsi="Times New Roman"/>
+      <w:b/>
+    </w:rPr>
+  </w:style>
 </w:styles>
 </file>
 

</xml_diff>

<commit_message>
atualiza codigo de event-study
</commit_message>
<xml_diff>
--- a/artigo.docx
+++ b/artigo.docx
@@ -474,23 +474,7 @@
           <w:rFonts w:cs="Times New Roman"/>
           <w:kern w:val="0"/>
         </w:rPr>
-        <w:t xml:space="preserve">(Mello, 2022; </w:t>
-      </w:r>
-      <w:proofErr w:type="spellStart"/>
-      <w:r>
-        <w:rPr>
-          <w:rFonts w:cs="Times New Roman"/>
-          <w:kern w:val="0"/>
-        </w:rPr>
-        <w:t>Senkevics</w:t>
-      </w:r>
-      <w:proofErr w:type="spellEnd"/>
-      <w:r>
-        <w:rPr>
-          <w:rFonts w:cs="Times New Roman"/>
-          <w:kern w:val="0"/>
-        </w:rPr>
-        <w:t xml:space="preserve">; Mello, 2019; Zeidan </w:t>
+        <w:t xml:space="preserve">(Mello, 2022; Senkevics; Mello, 2019; Zeidan </w:t>
       </w:r>
       <w:r>
         <w:rPr>
@@ -3630,19 +3614,7 @@
               <w:rPr>
                 <w:rFonts w:cs="Arial"/>
               </w:rPr>
-              <w:t>(</w:t>
-            </w:r>
-            <w:r>
-              <w:rPr>
-                <w:rFonts w:cs="Arial"/>
-              </w:rPr>
-              <w:t>n1</w:t>
-            </w:r>
-            <w:r>
-              <w:rPr>
-                <w:rFonts w:cs="Arial"/>
-              </w:rPr>
-              <w:t>)</w:t>
+              <w:t>(n1)</w:t>
             </w:r>
             <w:bookmarkEnd w:id="2"/>
           </w:p>
@@ -5169,25 +5141,7 @@
                 <w:sz w:val="21"/>
                 <w:szCs w:val="21"/>
               </w:rPr>
-              <w:t>N</w:t>
-            </w:r>
-            <w:r>
-              <w:rPr>
-                <w:b/>
-                <w:bCs/>
-                <w:sz w:val="21"/>
-                <w:szCs w:val="21"/>
-              </w:rPr>
-              <w:t>º</w:t>
-            </w:r>
-            <w:r>
-              <w:rPr>
-                <w:b/>
-                <w:bCs/>
-                <w:sz w:val="21"/>
-                <w:szCs w:val="21"/>
-              </w:rPr>
-              <w:t xml:space="preserve"> obs.</w:t>
+              <w:t>Nº obs.</w:t>
             </w:r>
           </w:p>
         </w:tc>
@@ -6258,7 +6212,7 @@
           <w:noProof/>
         </w:rPr>
         <w:drawing>
-          <wp:inline distT="0" distB="0" distL="0" distR="0" wp14:anchorId="35C206E5" wp14:editId="0B7DA71C">
+          <wp:inline distT="0" distB="0" distL="0" distR="0" wp14:anchorId="35C206E5" wp14:editId="4975DFAF">
             <wp:extent cx="3200400" cy="1828800"/>
             <wp:effectExtent l="0" t="0" r="0" b="0"/>
             <wp:docPr id="311989276" name="Imagem 10" descr="Gráfico, Gráfico de linhas&#10;&#10;Descrição gerada automaticamente"/>
@@ -6304,7 +6258,7 @@
           <w:noProof/>
         </w:rPr>
         <w:drawing>
-          <wp:inline distT="0" distB="0" distL="0" distR="0" wp14:anchorId="036CA0D9" wp14:editId="6230F6EC">
+          <wp:inline distT="0" distB="0" distL="0" distR="0" wp14:anchorId="036CA0D9" wp14:editId="3C69FF59">
             <wp:extent cx="3200400" cy="1828800"/>
             <wp:effectExtent l="0" t="0" r="0" b="0"/>
             <wp:docPr id="2082891841" name="Imagem 11" descr="Gráfico, Gráfico de linhas&#10;&#10;Descrição gerada automaticamente"/>
@@ -6355,7 +6309,7 @@
           <w:noProof/>
         </w:rPr>
         <w:drawing>
-          <wp:inline distT="0" distB="0" distL="0" distR="0" wp14:anchorId="44332B30" wp14:editId="3E51C64B">
+          <wp:inline distT="0" distB="0" distL="0" distR="0" wp14:anchorId="44332B30" wp14:editId="5DFFE110">
             <wp:extent cx="3200400" cy="1828800"/>
             <wp:effectExtent l="0" t="0" r="0" b="0"/>
             <wp:docPr id="1444825818" name="Imagem 12" descr="Gráfico, Gráfico de linhas&#10;&#10;Descrição gerada automaticamente"/>
@@ -6401,7 +6355,7 @@
           <w:noProof/>
         </w:rPr>
         <w:drawing>
-          <wp:inline distT="0" distB="0" distL="0" distR="0" wp14:anchorId="183F7F70" wp14:editId="31EF2456">
+          <wp:inline distT="0" distB="0" distL="0" distR="0" wp14:anchorId="183F7F70" wp14:editId="1EAC95E9">
             <wp:extent cx="3200400" cy="1828800"/>
             <wp:effectExtent l="0" t="0" r="0" b="0"/>
             <wp:docPr id="1359414958" name="Imagem 14" descr="Gráfico, Gráfico de linhas&#10;&#10;Descrição gerada automaticamente"/>
@@ -6452,7 +6406,7 @@
           <w:noProof/>
         </w:rPr>
         <w:drawing>
-          <wp:inline distT="0" distB="0" distL="0" distR="0" wp14:anchorId="504857DA" wp14:editId="7EC55B46">
+          <wp:inline distT="0" distB="0" distL="0" distR="0" wp14:anchorId="504857DA" wp14:editId="5D3D95E7">
             <wp:extent cx="3200400" cy="1828800"/>
             <wp:effectExtent l="0" t="0" r="0" b="0"/>
             <wp:docPr id="1230751311" name="Imagem 15" descr="Gráfico, Gráfico de linhas&#10;&#10;Descrição gerada automaticamente"/>
@@ -6498,7 +6452,7 @@
           <w:noProof/>
         </w:rPr>
         <w:drawing>
-          <wp:inline distT="0" distB="0" distL="0" distR="0" wp14:anchorId="595BBC61" wp14:editId="52FAE8E4">
+          <wp:inline distT="0" distB="0" distL="0" distR="0" wp14:anchorId="595BBC61" wp14:editId="25AF9D98">
             <wp:extent cx="3200400" cy="1828800"/>
             <wp:effectExtent l="0" t="0" r="0" b="0"/>
             <wp:docPr id="925315380" name="Imagem 16" descr="Gráfico, Gráfico de linhas&#10;&#10;Descrição gerada automaticamente"/>
@@ -6549,7 +6503,7 @@
           <w:noProof/>
         </w:rPr>
         <w:drawing>
-          <wp:inline distT="0" distB="0" distL="0" distR="0" wp14:anchorId="346E8D85" wp14:editId="3D0DBC3B">
+          <wp:inline distT="0" distB="0" distL="0" distR="0" wp14:anchorId="346E8D85" wp14:editId="562D5F58">
             <wp:extent cx="3200400" cy="1828800"/>
             <wp:effectExtent l="0" t="0" r="0" b="0"/>
             <wp:docPr id="682905567" name="Imagem 17" descr="Gráfico, Gráfico de linhas&#10;&#10;Descrição gerada automaticamente"/>
@@ -6595,7 +6549,7 @@
           <w:noProof/>
         </w:rPr>
         <w:drawing>
-          <wp:inline distT="0" distB="0" distL="0" distR="0" wp14:anchorId="0F18A920" wp14:editId="5078958A">
+          <wp:inline distT="0" distB="0" distL="0" distR="0" wp14:anchorId="0F18A920" wp14:editId="6D259761">
             <wp:extent cx="3200400" cy="1828800"/>
             <wp:effectExtent l="0" t="0" r="0" b="0"/>
             <wp:docPr id="1800546019" name="Imagem 18" descr="Gráfico, Gráfico de linhas&#10;&#10;Descrição gerada automaticamente"/>
@@ -16333,13 +16287,7 @@
         <w:footnoteRef/>
       </w:r>
       <w:r>
-        <w:t xml:space="preserve"> A Lei n</w:t>
-      </w:r>
-      <w:r>
-        <w:t>º</w:t>
-      </w:r>
-      <w:r>
-        <w:t xml:space="preserve"> 12.711/2012 garante a reserva de 50% das matrículas por curso e turno das instituições e universidades federais para estudantes que tenham cursado integralmente o ensino médio em escolas públicas, além de estudantes autodeclarados pretos, pardos</w:t>
+        <w:t xml:space="preserve"> A Lei nº 12.711/2012 garante a reserva de 50% das matrículas por curso e turno das instituições e universidades federais para estudantes que tenham cursado integralmente o ensino médio em escolas públicas, além de estudantes autodeclarados pretos, pardos</w:t>
       </w:r>
       <w:r>
         <w:t xml:space="preserve">, indígenas e quilombolas e pessoas com deficiência </w:t>

</xml_diff>